<commit_message>
Model and DB changes
</commit_message>
<xml_diff>
--- a/Django Rest API- My Doc.docx
+++ b/Django Rest API- My Doc.docx
@@ -9379,7 +9379,6 @@
       <w:r>
         <w:t xml:space="preserve">  </w:t>
       </w:r>
-      <w:bookmarkStart w:id="16" w:name="_GoBack"/>
       <w:r>
         <w:rPr>
           <w:b/>
@@ -9388,7 +9387,6 @@
         <w:t>UPDATE: Changed by ports both back to 8000 after I killed some ports and rebooted</w:t>
       </w:r>
     </w:p>
-    <w:bookmarkEnd w:id="16"/>
     <w:p>
       <w:pPr>
         <w:ind w:left="720"/>
@@ -12823,6 +12821,14 @@
       </w:r>
     </w:p>
     <w:p>
+      <w:pPr>
+        <w:rPr>
+          <w:rFonts w:ascii="Menlo" w:hAnsi="Menlo" w:cs="Menlo"/>
+          <w:color w:val="000000"/>
+          <w:sz w:val="22"/>
+          <w:szCs w:val="22"/>
+        </w:rPr>
+      </w:pPr>
       <w:r>
         <w:rPr>
           <w:rFonts w:ascii="Menlo" w:hAnsi="Menlo" w:cs="Menlo"/>
@@ -12832,12 +12838,2623 @@
         </w:rPr>
         <w:t>Quit the server with CONTROL-C.</w:t>
       </w:r>
+    </w:p>
+    <w:p>
+      <w:pPr>
+        <w:rPr>
+          <w:rFonts w:ascii="Menlo" w:hAnsi="Menlo" w:cs="Menlo"/>
+          <w:color w:val="000000"/>
+          <w:sz w:val="22"/>
+          <w:szCs w:val="22"/>
+        </w:rPr>
+      </w:pPr>
+      <w:r>
+        <w:rPr>
+          <w:rFonts w:ascii="Menlo" w:hAnsi="Menlo" w:cs="Menlo"/>
+          <w:color w:val="000000"/>
+          <w:sz w:val="22"/>
+          <w:szCs w:val="22"/>
+        </w:rPr>
+        <w:t>Exit</w:t>
+      </w:r>
+    </w:p>
+    <w:p>
+      <w:pPr>
+        <w:rPr>
+          <w:rFonts w:ascii="Menlo" w:hAnsi="Menlo" w:cs="Menlo"/>
+          <w:color w:val="000000"/>
+          <w:sz w:val="22"/>
+          <w:szCs w:val="22"/>
+        </w:rPr>
+      </w:pPr>
+    </w:p>
+    <w:p>
+      <w:pPr>
+        <w:rPr>
+          <w:rFonts w:ascii="Menlo" w:hAnsi="Menlo" w:cs="Menlo"/>
+          <w:color w:val="000000"/>
+          <w:sz w:val="22"/>
+          <w:szCs w:val="22"/>
+        </w:rPr>
+      </w:pPr>
+    </w:p>
+    <w:p>
+      <w:pPr>
+        <w:rPr>
+          <w:rFonts w:ascii="Menlo" w:hAnsi="Menlo" w:cs="Menlo"/>
+          <w:color w:val="000000"/>
+          <w:sz w:val="22"/>
+          <w:szCs w:val="22"/>
+        </w:rPr>
+      </w:pPr>
+      <w:r>
+        <w:rPr>
+          <w:rFonts w:ascii="Menlo" w:hAnsi="Menlo" w:cs="Menlo"/>
+          <w:color w:val="000000"/>
+          <w:sz w:val="22"/>
+          <w:szCs w:val="22"/>
+        </w:rPr>
+        <w:t>Then go to:</w:t>
+      </w:r>
+    </w:p>
+    <w:p>
+      <w:hyperlink r:id="rId51" w:history="1">
+        <w:r>
+          <w:rPr>
+            <w:rStyle w:val="Hyperlink"/>
+          </w:rPr>
+          <w:t>http://127.0.0.1:8000/</w:t>
+        </w:r>
+      </w:hyperlink>
     </w:p>
     <w:p/>
     <w:p/>
+    <w:p>
+      <w:r>
+        <w:t>In your web browser to see the Django Rocket</w:t>
+      </w:r>
+    </w:p>
+    <w:p>
+      <w:r>
+        <w:drawing>
+          <wp:inline distT="0" distB="0" distL="0" distR="0" wp14:anchorId="169D5A7C" wp14:editId="13694B5B">
+            <wp:extent cx="5943600" cy="3092450"/>
+            <wp:effectExtent l="12700" t="12700" r="12700" b="19050"/>
+            <wp:docPr id="15" name="Picture 15"/>
+            <wp:cNvGraphicFramePr>
+              <a:graphicFrameLocks xmlns:a="http://schemas.openxmlformats.org/drawingml/2006/main" noChangeAspect="1"/>
+            </wp:cNvGraphicFramePr>
+            <a:graphic xmlns:a="http://schemas.openxmlformats.org/drawingml/2006/main">
+              <a:graphicData uri="http://schemas.openxmlformats.org/drawingml/2006/picture">
+                <pic:pic xmlns:pic="http://schemas.openxmlformats.org/drawingml/2006/picture">
+                  <pic:nvPicPr>
+                    <pic:cNvPr id="1" name=""/>
+                    <pic:cNvPicPr/>
+                  </pic:nvPicPr>
+                  <pic:blipFill>
+                    <a:blip r:embed="rId52"/>
+                    <a:stretch>
+                      <a:fillRect/>
+                    </a:stretch>
+                  </pic:blipFill>
+                  <pic:spPr>
+                    <a:xfrm>
+                      <a:off x="0" y="0"/>
+                      <a:ext cx="5943600" cy="3092450"/>
+                    </a:xfrm>
+                    <a:prstGeom prst="rect">
+                      <a:avLst/>
+                    </a:prstGeom>
+                    <a:ln>
+                      <a:solidFill>
+                        <a:schemeClr val="tx1"/>
+                      </a:solidFill>
+                    </a:ln>
+                  </pic:spPr>
+                </pic:pic>
+              </a:graphicData>
+            </a:graphic>
+          </wp:inline>
+        </w:drawing>
+      </w:r>
+    </w:p>
+    <w:p/>
+    <w:p/>
+    <w:p>
+      <w:pPr>
+        <w:pStyle w:val="Heading1"/>
+      </w:pPr>
+      <w:r>
+        <w:t>Models:</w:t>
+      </w:r>
+    </w:p>
+    <w:p/>
+    <w:p/>
+    <w:p>
+      <w:r>
+        <w:t>We are creating customer user authentication</w:t>
+      </w:r>
+    </w:p>
+    <w:p>
+      <w:r>
+        <w:lastRenderedPageBreak/>
+        <w:drawing>
+          <wp:inline distT="0" distB="0" distL="0" distR="0" wp14:anchorId="7FD0835E" wp14:editId="4F9398BC">
+            <wp:extent cx="5943600" cy="5906135"/>
+            <wp:effectExtent l="0" t="0" r="0" b="0"/>
+            <wp:docPr id="21" name="Picture 21"/>
+            <wp:cNvGraphicFramePr>
+              <a:graphicFrameLocks xmlns:a="http://schemas.openxmlformats.org/drawingml/2006/main" noChangeAspect="1"/>
+            </wp:cNvGraphicFramePr>
+            <a:graphic xmlns:a="http://schemas.openxmlformats.org/drawingml/2006/main">
+              <a:graphicData uri="http://schemas.openxmlformats.org/drawingml/2006/picture">
+                <pic:pic xmlns:pic="http://schemas.openxmlformats.org/drawingml/2006/picture">
+                  <pic:nvPicPr>
+                    <pic:cNvPr id="1" name=""/>
+                    <pic:cNvPicPr/>
+                  </pic:nvPicPr>
+                  <pic:blipFill>
+                    <a:blip r:embed="rId53"/>
+                    <a:stretch>
+                      <a:fillRect/>
+                    </a:stretch>
+                  </pic:blipFill>
+                  <pic:spPr>
+                    <a:xfrm>
+                      <a:off x="0" y="0"/>
+                      <a:ext cx="5943600" cy="5906135"/>
+                    </a:xfrm>
+                    <a:prstGeom prst="rect">
+                      <a:avLst/>
+                    </a:prstGeom>
+                  </pic:spPr>
+                </pic:pic>
+              </a:graphicData>
+            </a:graphic>
+          </wp:inline>
+        </w:drawing>
+      </w:r>
+    </w:p>
+    <w:p/>
+    <w:p/>
+    <w:p/>
+    <w:p/>
+    <w:p>
+      <w:pPr>
+        <w:pStyle w:val="Heading2"/>
+        <w:shd w:val="clear" w:color="auto" w:fill="FFFFFF"/>
+        <w:spacing w:before="144" w:after="144" w:line="264" w:lineRule="atLeast"/>
+        <w:rPr>
+          <w:rFonts w:ascii="Corbel" w:hAnsi="Corbel"/>
+          <w:color w:val="0C3C26"/>
+        </w:rPr>
+      </w:pPr>
+      <w:r>
+        <w:rPr>
+          <w:rFonts w:ascii="Corbel" w:hAnsi="Corbel"/>
+          <w:b/>
+          <w:bCs/>
+          <w:color w:val="0C3C26"/>
+        </w:rPr>
+        <w:t>Substituting a custom </w:t>
+      </w:r>
+      <w:r>
+        <w:rPr>
+          <w:rStyle w:val="pre"/>
+          <w:rFonts w:ascii="Consolas" w:hAnsi="Consolas" w:cs="Consolas"/>
+          <w:color w:val="0C4B33"/>
+        </w:rPr>
+        <w:t>User</w:t>
+      </w:r>
+      <w:r>
+        <w:rPr>
+          <w:rFonts w:ascii="Corbel" w:hAnsi="Corbel"/>
+          <w:b/>
+          <w:bCs/>
+          <w:color w:val="0C3C26"/>
+        </w:rPr>
+        <w:t> model</w:t>
+      </w:r>
+      <w:hyperlink r:id="rId54" w:anchor="substituting-a-custom-user-model" w:tooltip="Permalink to this headline" w:history="1">
+        <w:r>
+          <w:rPr>
+            <w:rStyle w:val="Hyperlink"/>
+            <w:rFonts w:ascii="Corbel" w:hAnsi="Corbel"/>
+            <w:color w:val="20AA76"/>
+            <w:sz w:val="29"/>
+            <w:szCs w:val="29"/>
+          </w:rPr>
+          <w:t>¶</w:t>
+        </w:r>
+      </w:hyperlink>
+    </w:p>
+    <w:p>
+      <w:pPr>
+        <w:pStyle w:val="NormalWeb"/>
+        <w:shd w:val="clear" w:color="auto" w:fill="FFFFFF"/>
+        <w:spacing w:before="240" w:beforeAutospacing="0" w:after="240" w:afterAutospacing="0"/>
+        <w:rPr>
+          <w:rFonts w:ascii="Corbel" w:hAnsi="Corbel"/>
+          <w:color w:val="0C3C26"/>
+          <w:sz w:val="26"/>
+          <w:szCs w:val="26"/>
+        </w:rPr>
+      </w:pPr>
+      <w:r>
+        <w:rPr>
+          <w:rFonts w:ascii="Corbel" w:hAnsi="Corbel"/>
+          <w:color w:val="0C3C26"/>
+          <w:sz w:val="26"/>
+          <w:szCs w:val="26"/>
+        </w:rPr>
+        <w:t>Some kinds of projects may have authentication requirements for which Django’s built-in </w:t>
+      </w:r>
+      <w:hyperlink r:id="rId55" w:anchor="django.contrib.auth.models.User" w:tooltip="django.contrib.auth.models.User" w:history="1">
+        <w:r>
+          <w:rPr>
+            <w:rStyle w:val="pre"/>
+            <w:rFonts w:ascii="Consolas" w:hAnsi="Consolas" w:cs="Consolas"/>
+            <w:b/>
+            <w:bCs/>
+            <w:color w:val="0C4B33"/>
+            <w:sz w:val="26"/>
+            <w:szCs w:val="26"/>
+            <w:bdr w:val="none" w:sz="0" w:space="0" w:color="auto" w:frame="1"/>
+          </w:rPr>
+          <w:t>User</w:t>
+        </w:r>
+      </w:hyperlink>
+      <w:r>
+        <w:rPr>
+          <w:rFonts w:ascii="Corbel" w:hAnsi="Corbel"/>
+          <w:color w:val="0C3C26"/>
+          <w:sz w:val="26"/>
+          <w:szCs w:val="26"/>
+        </w:rPr>
+        <w:t> model is not always appropriate. For instance, on some sites it makes more sense to use an email address as your identification token instead of a username.</w:t>
+      </w:r>
+    </w:p>
+    <w:p>
+      <w:pPr>
+        <w:pStyle w:val="NormalWeb"/>
+        <w:shd w:val="clear" w:color="auto" w:fill="FFFFFF"/>
+        <w:spacing w:before="240" w:beforeAutospacing="0" w:after="240" w:afterAutospacing="0"/>
+        <w:rPr>
+          <w:rFonts w:ascii="Corbel" w:hAnsi="Corbel"/>
+          <w:color w:val="0C3C26"/>
+          <w:sz w:val="26"/>
+          <w:szCs w:val="26"/>
+        </w:rPr>
+      </w:pPr>
+      <w:r>
+        <w:rPr>
+          <w:rFonts w:ascii="Corbel" w:hAnsi="Corbel"/>
+          <w:color w:val="0C3C26"/>
+          <w:sz w:val="26"/>
+          <w:szCs w:val="26"/>
+        </w:rPr>
+        <w:lastRenderedPageBreak/>
+        <w:t>Django allows you to override the default user model by providing a value for the </w:t>
+      </w:r>
+      <w:hyperlink r:id="rId56" w:anchor="std:setting-AUTH_USER_MODEL" w:history="1">
+        <w:r>
+          <w:rPr>
+            <w:rStyle w:val="pre"/>
+            <w:rFonts w:ascii="Consolas" w:hAnsi="Consolas" w:cs="Consolas"/>
+            <w:b/>
+            <w:bCs/>
+            <w:color w:val="0C4B33"/>
+            <w:sz w:val="26"/>
+            <w:szCs w:val="26"/>
+            <w:bdr w:val="none" w:sz="0" w:space="0" w:color="auto" w:frame="1"/>
+          </w:rPr>
+          <w:t>AUTH_USER_MODEL</w:t>
+        </w:r>
+      </w:hyperlink>
+      <w:r>
+        <w:rPr>
+          <w:rFonts w:ascii="Corbel" w:hAnsi="Corbel"/>
+          <w:color w:val="0C3C26"/>
+          <w:sz w:val="26"/>
+          <w:szCs w:val="26"/>
+        </w:rPr>
+        <w:t> setting that references a custom model:</w:t>
+      </w:r>
+    </w:p>
+    <w:p>
+      <w:pPr>
+        <w:pStyle w:val="HTMLPreformatted"/>
+        <w:shd w:val="clear" w:color="auto" w:fill="F8F8F8"/>
+        <w:spacing w:before="225" w:after="225"/>
+        <w:ind w:left="300" w:right="300"/>
+        <w:rPr>
+          <w:rFonts w:ascii="Consolas" w:hAnsi="Consolas" w:cs="Consolas"/>
+          <w:color w:val="0C4B33"/>
+          <w:sz w:val="26"/>
+          <w:szCs w:val="26"/>
+        </w:rPr>
+      </w:pPr>
+      <w:r>
+        <w:rPr>
+          <w:rStyle w:val="n"/>
+          <w:rFonts w:ascii="Consolas" w:hAnsi="Consolas" w:cs="Consolas"/>
+          <w:color w:val="0C4B33"/>
+          <w:sz w:val="26"/>
+          <w:szCs w:val="26"/>
+        </w:rPr>
+        <w:t>AUTH_USER_MODEL</w:t>
+      </w:r>
+      <w:r>
+        <w:rPr>
+          <w:rFonts w:ascii="Consolas" w:hAnsi="Consolas" w:cs="Consolas"/>
+          <w:color w:val="0C4B33"/>
+          <w:sz w:val="26"/>
+          <w:szCs w:val="26"/>
+        </w:rPr>
+        <w:t xml:space="preserve"> </w:t>
+      </w:r>
+      <w:r>
+        <w:rPr>
+          <w:rStyle w:val="o"/>
+          <w:rFonts w:ascii="Consolas" w:hAnsi="Consolas" w:cs="Consolas"/>
+          <w:color w:val="666666"/>
+          <w:sz w:val="26"/>
+          <w:szCs w:val="26"/>
+        </w:rPr>
+        <w:t>=</w:t>
+      </w:r>
+      <w:r>
+        <w:rPr>
+          <w:rFonts w:ascii="Consolas" w:hAnsi="Consolas" w:cs="Consolas"/>
+          <w:color w:val="0C4B33"/>
+          <w:sz w:val="26"/>
+          <w:szCs w:val="26"/>
+        </w:rPr>
+        <w:t xml:space="preserve"> </w:t>
+      </w:r>
+      <w:r>
+        <w:rPr>
+          <w:rStyle w:val="s1"/>
+          <w:rFonts w:ascii="Consolas" w:eastAsiaTheme="majorEastAsia" w:hAnsi="Consolas" w:cs="Consolas"/>
+          <w:color w:val="BA2121"/>
+          <w:sz w:val="26"/>
+          <w:szCs w:val="26"/>
+        </w:rPr>
+        <w:t>'myapp.MyUser'</w:t>
+      </w:r>
+    </w:p>
+    <w:p>
+      <w:pPr>
+        <w:pStyle w:val="NormalWeb"/>
+        <w:shd w:val="clear" w:color="auto" w:fill="FFFFFF"/>
+        <w:spacing w:before="240" w:beforeAutospacing="0" w:after="240" w:afterAutospacing="0"/>
+        <w:rPr>
+          <w:rFonts w:ascii="Corbel" w:hAnsi="Corbel"/>
+          <w:color w:val="0C3C26"/>
+          <w:sz w:val="26"/>
+          <w:szCs w:val="26"/>
+        </w:rPr>
+      </w:pPr>
+      <w:r>
+        <w:rPr>
+          <w:rFonts w:ascii="Corbel" w:hAnsi="Corbel"/>
+          <w:color w:val="0C3C26"/>
+          <w:sz w:val="26"/>
+          <w:szCs w:val="26"/>
+        </w:rPr>
+        <w:t>This dotted pair describes the name of the Django app (which must be in your </w:t>
+      </w:r>
+      <w:hyperlink r:id="rId57" w:anchor="std:setting-INSTALLED_APPS" w:history="1">
+        <w:r>
+          <w:rPr>
+            <w:rStyle w:val="pre"/>
+            <w:rFonts w:ascii="Consolas" w:hAnsi="Consolas" w:cs="Consolas"/>
+            <w:b/>
+            <w:bCs/>
+            <w:color w:val="0C4B33"/>
+            <w:sz w:val="26"/>
+            <w:szCs w:val="26"/>
+            <w:bdr w:val="none" w:sz="0" w:space="0" w:color="auto" w:frame="1"/>
+          </w:rPr>
+          <w:t>INSTALLED_APPS</w:t>
+        </w:r>
+      </w:hyperlink>
+      <w:r>
+        <w:rPr>
+          <w:rFonts w:ascii="Corbel" w:hAnsi="Corbel"/>
+          <w:color w:val="0C3C26"/>
+          <w:sz w:val="26"/>
+          <w:szCs w:val="26"/>
+        </w:rPr>
+        <w:t>), and the name of the Django model that you wish to use as your user model.</w:t>
+      </w:r>
+    </w:p>
+    <w:p>
+      <w:pPr>
+        <w:pStyle w:val="Heading3"/>
+        <w:shd w:val="clear" w:color="auto" w:fill="FFFFFF"/>
+        <w:spacing w:before="144" w:after="144" w:line="264" w:lineRule="atLeast"/>
+        <w:rPr>
+          <w:rFonts w:ascii="Corbel" w:hAnsi="Corbel"/>
+          <w:color w:val="0C3C26"/>
+          <w:sz w:val="27"/>
+          <w:szCs w:val="27"/>
+        </w:rPr>
+      </w:pPr>
+      <w:r>
+        <w:rPr>
+          <w:rFonts w:ascii="Corbel" w:hAnsi="Corbel"/>
+          <w:color w:val="0C3C26"/>
+        </w:rPr>
+        <w:t>Using a custom user model when starting a project</w:t>
+      </w:r>
+      <w:hyperlink r:id="rId58" w:anchor="using-a-custom-user-model-when-starting-a-project" w:tooltip="Permalink to this headline" w:history="1">
+        <w:r>
+          <w:rPr>
+            <w:rStyle w:val="Hyperlink"/>
+            <w:rFonts w:ascii="Corbel" w:hAnsi="Corbel"/>
+            <w:color w:val="20AA76"/>
+            <w:sz w:val="22"/>
+            <w:szCs w:val="22"/>
+          </w:rPr>
+          <w:t>¶</w:t>
+        </w:r>
+      </w:hyperlink>
+    </w:p>
+    <w:p>
+      <w:pPr>
+        <w:pStyle w:val="NormalWeb"/>
+        <w:shd w:val="clear" w:color="auto" w:fill="FFFFFF"/>
+        <w:spacing w:before="240" w:beforeAutospacing="0" w:after="240" w:afterAutospacing="0"/>
+        <w:rPr>
+          <w:rFonts w:ascii="Corbel" w:hAnsi="Corbel"/>
+          <w:color w:val="0C3C26"/>
+          <w:sz w:val="26"/>
+          <w:szCs w:val="26"/>
+        </w:rPr>
+      </w:pPr>
+      <w:r>
+        <w:rPr>
+          <w:rFonts w:ascii="Corbel" w:hAnsi="Corbel"/>
+          <w:color w:val="0C3C26"/>
+          <w:sz w:val="26"/>
+          <w:szCs w:val="26"/>
+        </w:rPr>
+        <w:t>If you’re starting a new project, it’s highly recommended to set up a custom user model, even if the default </w:t>
+      </w:r>
+      <w:hyperlink r:id="rId59" w:anchor="django.contrib.auth.models.User" w:tooltip="django.contrib.auth.models.User" w:history="1">
+        <w:r>
+          <w:rPr>
+            <w:rStyle w:val="pre"/>
+            <w:rFonts w:ascii="Consolas" w:hAnsi="Consolas" w:cs="Consolas"/>
+            <w:b/>
+            <w:bCs/>
+            <w:color w:val="0C4B33"/>
+            <w:sz w:val="26"/>
+            <w:szCs w:val="26"/>
+            <w:bdr w:val="none" w:sz="0" w:space="0" w:color="auto" w:frame="1"/>
+          </w:rPr>
+          <w:t>User</w:t>
+        </w:r>
+      </w:hyperlink>
+      <w:r>
+        <w:rPr>
+          <w:rFonts w:ascii="Corbel" w:hAnsi="Corbel"/>
+          <w:color w:val="0C3C26"/>
+          <w:sz w:val="26"/>
+          <w:szCs w:val="26"/>
+        </w:rPr>
+        <w:t>model is sufficient for you. This model behaves identically to the default user model, but you’ll be able to customize it in the future if the need arises:</w:t>
+      </w:r>
+    </w:p>
+    <w:p>
+      <w:pPr>
+        <w:pStyle w:val="HTMLPreformatted"/>
+        <w:shd w:val="clear" w:color="auto" w:fill="F8F8F8"/>
+        <w:spacing w:before="225" w:after="225"/>
+        <w:ind w:left="300" w:right="300"/>
+        <w:rPr>
+          <w:rFonts w:ascii="Consolas" w:hAnsi="Consolas" w:cs="Consolas"/>
+          <w:color w:val="0C4B33"/>
+          <w:sz w:val="26"/>
+          <w:szCs w:val="26"/>
+        </w:rPr>
+      </w:pPr>
+      <w:r>
+        <w:rPr>
+          <w:rStyle w:val="kn"/>
+          <w:rFonts w:ascii="Consolas" w:eastAsiaTheme="majorEastAsia" w:hAnsi="Consolas" w:cs="Consolas"/>
+          <w:b/>
+          <w:bCs/>
+          <w:color w:val="008000"/>
+          <w:sz w:val="26"/>
+          <w:szCs w:val="26"/>
+        </w:rPr>
+        <w:t>from</w:t>
+      </w:r>
+      <w:r>
+        <w:rPr>
+          <w:rFonts w:ascii="Consolas" w:hAnsi="Consolas" w:cs="Consolas"/>
+          <w:color w:val="0C4B33"/>
+          <w:sz w:val="26"/>
+          <w:szCs w:val="26"/>
+        </w:rPr>
+        <w:t xml:space="preserve"> </w:t>
+      </w:r>
+      <w:r>
+        <w:rPr>
+          <w:rStyle w:val="nn"/>
+          <w:rFonts w:ascii="Consolas" w:hAnsi="Consolas" w:cs="Consolas"/>
+          <w:b/>
+          <w:bCs/>
+          <w:color w:val="0000FF"/>
+          <w:sz w:val="26"/>
+          <w:szCs w:val="26"/>
+        </w:rPr>
+        <w:t>django.contrib.auth.models</w:t>
+      </w:r>
+      <w:r>
+        <w:rPr>
+          <w:rFonts w:ascii="Consolas" w:hAnsi="Consolas" w:cs="Consolas"/>
+          <w:color w:val="0C4B33"/>
+          <w:sz w:val="26"/>
+          <w:szCs w:val="26"/>
+        </w:rPr>
+        <w:t xml:space="preserve"> </w:t>
+      </w:r>
+      <w:r>
+        <w:rPr>
+          <w:rStyle w:val="k"/>
+          <w:rFonts w:ascii="Consolas" w:hAnsi="Consolas" w:cs="Consolas"/>
+          <w:b/>
+          <w:bCs/>
+          <w:color w:val="008000"/>
+          <w:sz w:val="26"/>
+          <w:szCs w:val="26"/>
+        </w:rPr>
+        <w:t>import</w:t>
+      </w:r>
+      <w:r>
+        <w:rPr>
+          <w:rFonts w:ascii="Consolas" w:hAnsi="Consolas" w:cs="Consolas"/>
+          <w:color w:val="0C4B33"/>
+          <w:sz w:val="26"/>
+          <w:szCs w:val="26"/>
+        </w:rPr>
+        <w:t xml:space="preserve"> </w:t>
+      </w:r>
+      <w:r>
+        <w:rPr>
+          <w:rStyle w:val="n"/>
+          <w:rFonts w:ascii="Consolas" w:hAnsi="Consolas" w:cs="Consolas"/>
+          <w:color w:val="0C4B33"/>
+          <w:sz w:val="26"/>
+          <w:szCs w:val="26"/>
+        </w:rPr>
+        <w:t>AbstractUser</w:t>
+      </w:r>
+    </w:p>
+    <w:p>
+      <w:pPr>
+        <w:pStyle w:val="HTMLPreformatted"/>
+        <w:shd w:val="clear" w:color="auto" w:fill="F8F8F8"/>
+        <w:spacing w:before="225" w:after="225"/>
+        <w:ind w:left="300" w:right="300"/>
+        <w:rPr>
+          <w:rFonts w:ascii="Consolas" w:hAnsi="Consolas" w:cs="Consolas"/>
+          <w:color w:val="0C4B33"/>
+          <w:sz w:val="26"/>
+          <w:szCs w:val="26"/>
+        </w:rPr>
+      </w:pPr>
+    </w:p>
+    <w:p>
+      <w:pPr>
+        <w:pStyle w:val="HTMLPreformatted"/>
+        <w:shd w:val="clear" w:color="auto" w:fill="F8F8F8"/>
+        <w:spacing w:before="225" w:after="225"/>
+        <w:ind w:left="300" w:right="300"/>
+        <w:rPr>
+          <w:rFonts w:ascii="Consolas" w:hAnsi="Consolas" w:cs="Consolas"/>
+          <w:color w:val="0C4B33"/>
+          <w:sz w:val="26"/>
+          <w:szCs w:val="26"/>
+        </w:rPr>
+      </w:pPr>
+      <w:r>
+        <w:rPr>
+          <w:rStyle w:val="k"/>
+          <w:rFonts w:ascii="Consolas" w:hAnsi="Consolas" w:cs="Consolas"/>
+          <w:b/>
+          <w:bCs/>
+          <w:color w:val="008000"/>
+          <w:sz w:val="26"/>
+          <w:szCs w:val="26"/>
+        </w:rPr>
+        <w:t>class</w:t>
+      </w:r>
+      <w:r>
+        <w:rPr>
+          <w:rFonts w:ascii="Consolas" w:hAnsi="Consolas" w:cs="Consolas"/>
+          <w:color w:val="0C4B33"/>
+          <w:sz w:val="26"/>
+          <w:szCs w:val="26"/>
+        </w:rPr>
+        <w:t xml:space="preserve"> </w:t>
+      </w:r>
+      <w:r>
+        <w:rPr>
+          <w:rStyle w:val="nc"/>
+          <w:rFonts w:ascii="Consolas" w:hAnsi="Consolas" w:cs="Consolas"/>
+          <w:b/>
+          <w:bCs/>
+          <w:color w:val="0000FF"/>
+          <w:sz w:val="26"/>
+          <w:szCs w:val="26"/>
+        </w:rPr>
+        <w:t>User</w:t>
+      </w:r>
+      <w:r>
+        <w:rPr>
+          <w:rStyle w:val="p"/>
+          <w:rFonts w:ascii="Consolas" w:hAnsi="Consolas" w:cs="Consolas"/>
+          <w:color w:val="0C4B33"/>
+          <w:sz w:val="26"/>
+          <w:szCs w:val="26"/>
+        </w:rPr>
+        <w:t>(</w:t>
+      </w:r>
+      <w:r>
+        <w:rPr>
+          <w:rStyle w:val="n"/>
+          <w:rFonts w:ascii="Consolas" w:hAnsi="Consolas" w:cs="Consolas"/>
+          <w:color w:val="0C4B33"/>
+          <w:sz w:val="26"/>
+          <w:szCs w:val="26"/>
+        </w:rPr>
+        <w:t>AbstractUser</w:t>
+      </w:r>
+      <w:r>
+        <w:rPr>
+          <w:rStyle w:val="p"/>
+          <w:rFonts w:ascii="Consolas" w:hAnsi="Consolas" w:cs="Consolas"/>
+          <w:color w:val="0C4B33"/>
+          <w:sz w:val="26"/>
+          <w:szCs w:val="26"/>
+        </w:rPr>
+        <w:t>):</w:t>
+      </w:r>
+    </w:p>
+    <w:p>
+      <w:pPr>
+        <w:pStyle w:val="HTMLPreformatted"/>
+        <w:shd w:val="clear" w:color="auto" w:fill="F8F8F8"/>
+        <w:spacing w:before="225" w:after="225"/>
+        <w:ind w:left="300" w:right="300"/>
+        <w:rPr>
+          <w:rFonts w:ascii="Consolas" w:hAnsi="Consolas" w:cs="Consolas"/>
+          <w:color w:val="0C4B33"/>
+          <w:sz w:val="26"/>
+          <w:szCs w:val="26"/>
+        </w:rPr>
+      </w:pPr>
+      <w:r>
+        <w:rPr>
+          <w:rFonts w:ascii="Consolas" w:hAnsi="Consolas" w:cs="Consolas"/>
+          <w:color w:val="0C4B33"/>
+          <w:sz w:val="26"/>
+          <w:szCs w:val="26"/>
+        </w:rPr>
+        <w:t xml:space="preserve">    </w:t>
+      </w:r>
+      <w:r>
+        <w:rPr>
+          <w:rStyle w:val="k"/>
+          <w:rFonts w:ascii="Consolas" w:hAnsi="Consolas" w:cs="Consolas"/>
+          <w:b/>
+          <w:bCs/>
+          <w:color w:val="008000"/>
+          <w:sz w:val="26"/>
+          <w:szCs w:val="26"/>
+        </w:rPr>
+        <w:t>pass</w:t>
+      </w:r>
+    </w:p>
+    <w:p>
+      <w:pPr>
+        <w:pStyle w:val="NormalWeb"/>
+        <w:shd w:val="clear" w:color="auto" w:fill="FFFFFF"/>
+        <w:spacing w:before="240" w:beforeAutospacing="0" w:after="240" w:afterAutospacing="0"/>
+        <w:rPr>
+          <w:rFonts w:ascii="Corbel" w:hAnsi="Corbel"/>
+          <w:color w:val="0C3C26"/>
+          <w:sz w:val="26"/>
+          <w:szCs w:val="26"/>
+        </w:rPr>
+      </w:pPr>
+      <w:r>
+        <w:rPr>
+          <w:rFonts w:ascii="Corbel" w:hAnsi="Corbel"/>
+          <w:color w:val="0C3C26"/>
+          <w:sz w:val="26"/>
+          <w:szCs w:val="26"/>
+        </w:rPr>
+        <w:t>Don’t forget to point </w:t>
+      </w:r>
+      <w:hyperlink r:id="rId60" w:anchor="std:setting-AUTH_USER_MODEL" w:history="1">
+        <w:r>
+          <w:rPr>
+            <w:rStyle w:val="pre"/>
+            <w:rFonts w:ascii="Consolas" w:hAnsi="Consolas" w:cs="Consolas"/>
+            <w:b/>
+            <w:bCs/>
+            <w:color w:val="0C4B33"/>
+            <w:sz w:val="26"/>
+            <w:szCs w:val="26"/>
+            <w:bdr w:val="none" w:sz="0" w:space="0" w:color="auto" w:frame="1"/>
+          </w:rPr>
+          <w:t>AUTH_USER_MODEL</w:t>
+        </w:r>
+      </w:hyperlink>
+      <w:r>
+        <w:rPr>
+          <w:rFonts w:ascii="Corbel" w:hAnsi="Corbel"/>
+          <w:color w:val="0C3C26"/>
+          <w:sz w:val="26"/>
+          <w:szCs w:val="26"/>
+        </w:rPr>
+        <w:t> to it. Do this before creating any migrations or running </w:t>
+      </w:r>
+      <w:r>
+        <w:rPr>
+          <w:rStyle w:val="pre"/>
+          <w:rFonts w:ascii="Consolas" w:hAnsi="Consolas" w:cs="Consolas"/>
+          <w:b/>
+          <w:bCs/>
+          <w:color w:val="0C4B33"/>
+          <w:sz w:val="26"/>
+          <w:szCs w:val="26"/>
+        </w:rPr>
+        <w:t>manage.pymigrate</w:t>
+      </w:r>
+      <w:r>
+        <w:rPr>
+          <w:rFonts w:ascii="Corbel" w:hAnsi="Corbel"/>
+          <w:color w:val="0C3C26"/>
+          <w:sz w:val="26"/>
+          <w:szCs w:val="26"/>
+        </w:rPr>
+        <w:t> for the first time.</w:t>
+      </w:r>
+    </w:p>
+    <w:p>
+      <w:pPr>
+        <w:pStyle w:val="NormalWeb"/>
+        <w:shd w:val="clear" w:color="auto" w:fill="FFFFFF"/>
+        <w:spacing w:before="240" w:beforeAutospacing="0" w:after="240" w:afterAutospacing="0"/>
+        <w:rPr>
+          <w:rFonts w:ascii="Corbel" w:hAnsi="Corbel"/>
+          <w:color w:val="0C3C26"/>
+          <w:sz w:val="26"/>
+          <w:szCs w:val="26"/>
+        </w:rPr>
+      </w:pPr>
+      <w:r>
+        <w:rPr>
+          <w:rFonts w:ascii="Corbel" w:hAnsi="Corbel"/>
+          <w:color w:val="0C3C26"/>
+          <w:sz w:val="26"/>
+          <w:szCs w:val="26"/>
+        </w:rPr>
+        <w:t>Also, register the model in the app’s </w:t>
+      </w:r>
+      <w:r>
+        <w:rPr>
+          <w:rStyle w:val="pre"/>
+          <w:rFonts w:ascii="Consolas" w:hAnsi="Consolas" w:cs="Consolas"/>
+          <w:b/>
+          <w:bCs/>
+          <w:color w:val="0C4B33"/>
+          <w:sz w:val="26"/>
+          <w:szCs w:val="26"/>
+        </w:rPr>
+        <w:t>admin.py</w:t>
+      </w:r>
+      <w:r>
+        <w:rPr>
+          <w:rFonts w:ascii="Corbel" w:hAnsi="Corbel"/>
+          <w:color w:val="0C3C26"/>
+          <w:sz w:val="26"/>
+          <w:szCs w:val="26"/>
+        </w:rPr>
+        <w:t>:</w:t>
+      </w:r>
+    </w:p>
+    <w:p>
+      <w:pPr>
+        <w:pStyle w:val="HTMLPreformatted"/>
+        <w:shd w:val="clear" w:color="auto" w:fill="F8F8F8"/>
+        <w:spacing w:before="225" w:after="225"/>
+        <w:ind w:left="300" w:right="300"/>
+        <w:rPr>
+          <w:rFonts w:ascii="Consolas" w:hAnsi="Consolas" w:cs="Consolas"/>
+          <w:color w:val="0C4B33"/>
+          <w:sz w:val="26"/>
+          <w:szCs w:val="26"/>
+        </w:rPr>
+      </w:pPr>
+      <w:r>
+        <w:rPr>
+          <w:rStyle w:val="kn"/>
+          <w:rFonts w:ascii="Consolas" w:eastAsiaTheme="majorEastAsia" w:hAnsi="Consolas" w:cs="Consolas"/>
+          <w:b/>
+          <w:bCs/>
+          <w:color w:val="008000"/>
+          <w:sz w:val="26"/>
+          <w:szCs w:val="26"/>
+        </w:rPr>
+        <w:t>from</w:t>
+      </w:r>
+      <w:r>
+        <w:rPr>
+          <w:rFonts w:ascii="Consolas" w:hAnsi="Consolas" w:cs="Consolas"/>
+          <w:color w:val="0C4B33"/>
+          <w:sz w:val="26"/>
+          <w:szCs w:val="26"/>
+        </w:rPr>
+        <w:t xml:space="preserve"> </w:t>
+      </w:r>
+      <w:r>
+        <w:rPr>
+          <w:rStyle w:val="nn"/>
+          <w:rFonts w:ascii="Consolas" w:hAnsi="Consolas" w:cs="Consolas"/>
+          <w:b/>
+          <w:bCs/>
+          <w:color w:val="0000FF"/>
+          <w:sz w:val="26"/>
+          <w:szCs w:val="26"/>
+        </w:rPr>
+        <w:t>django.contrib</w:t>
+      </w:r>
+      <w:r>
+        <w:rPr>
+          <w:rFonts w:ascii="Consolas" w:hAnsi="Consolas" w:cs="Consolas"/>
+          <w:color w:val="0C4B33"/>
+          <w:sz w:val="26"/>
+          <w:szCs w:val="26"/>
+        </w:rPr>
+        <w:t xml:space="preserve"> </w:t>
+      </w:r>
+      <w:r>
+        <w:rPr>
+          <w:rStyle w:val="k"/>
+          <w:rFonts w:ascii="Consolas" w:hAnsi="Consolas" w:cs="Consolas"/>
+          <w:b/>
+          <w:bCs/>
+          <w:color w:val="008000"/>
+          <w:sz w:val="26"/>
+          <w:szCs w:val="26"/>
+        </w:rPr>
+        <w:t>import</w:t>
+      </w:r>
+      <w:r>
+        <w:rPr>
+          <w:rFonts w:ascii="Consolas" w:hAnsi="Consolas" w:cs="Consolas"/>
+          <w:color w:val="0C4B33"/>
+          <w:sz w:val="26"/>
+          <w:szCs w:val="26"/>
+        </w:rPr>
+        <w:t xml:space="preserve"> </w:t>
+      </w:r>
+      <w:r>
+        <w:rPr>
+          <w:rStyle w:val="n"/>
+          <w:rFonts w:ascii="Consolas" w:hAnsi="Consolas" w:cs="Consolas"/>
+          <w:color w:val="0C4B33"/>
+          <w:sz w:val="26"/>
+          <w:szCs w:val="26"/>
+        </w:rPr>
+        <w:t>admin</w:t>
+      </w:r>
+    </w:p>
+    <w:p>
+      <w:pPr>
+        <w:pStyle w:val="HTMLPreformatted"/>
+        <w:shd w:val="clear" w:color="auto" w:fill="F8F8F8"/>
+        <w:spacing w:before="225" w:after="225"/>
+        <w:ind w:left="300" w:right="300"/>
+        <w:rPr>
+          <w:rFonts w:ascii="Consolas" w:hAnsi="Consolas" w:cs="Consolas"/>
+          <w:color w:val="0C4B33"/>
+          <w:sz w:val="26"/>
+          <w:szCs w:val="26"/>
+        </w:rPr>
+      </w:pPr>
+      <w:r>
+        <w:rPr>
+          <w:rStyle w:val="kn"/>
+          <w:rFonts w:ascii="Consolas" w:eastAsiaTheme="majorEastAsia" w:hAnsi="Consolas" w:cs="Consolas"/>
+          <w:b/>
+          <w:bCs/>
+          <w:color w:val="008000"/>
+          <w:sz w:val="26"/>
+          <w:szCs w:val="26"/>
+        </w:rPr>
+        <w:t>from</w:t>
+      </w:r>
+      <w:r>
+        <w:rPr>
+          <w:rFonts w:ascii="Consolas" w:hAnsi="Consolas" w:cs="Consolas"/>
+          <w:color w:val="0C4B33"/>
+          <w:sz w:val="26"/>
+          <w:szCs w:val="26"/>
+        </w:rPr>
+        <w:t xml:space="preserve"> </w:t>
+      </w:r>
+      <w:r>
+        <w:rPr>
+          <w:rStyle w:val="nn"/>
+          <w:rFonts w:ascii="Consolas" w:hAnsi="Consolas" w:cs="Consolas"/>
+          <w:b/>
+          <w:bCs/>
+          <w:color w:val="0000FF"/>
+          <w:sz w:val="26"/>
+          <w:szCs w:val="26"/>
+        </w:rPr>
+        <w:t>django.contrib.auth.admin</w:t>
+      </w:r>
+      <w:r>
+        <w:rPr>
+          <w:rFonts w:ascii="Consolas" w:hAnsi="Consolas" w:cs="Consolas"/>
+          <w:color w:val="0C4B33"/>
+          <w:sz w:val="26"/>
+          <w:szCs w:val="26"/>
+        </w:rPr>
+        <w:t xml:space="preserve"> </w:t>
+      </w:r>
+      <w:r>
+        <w:rPr>
+          <w:rStyle w:val="k"/>
+          <w:rFonts w:ascii="Consolas" w:hAnsi="Consolas" w:cs="Consolas"/>
+          <w:b/>
+          <w:bCs/>
+          <w:color w:val="008000"/>
+          <w:sz w:val="26"/>
+          <w:szCs w:val="26"/>
+        </w:rPr>
+        <w:t>import</w:t>
+      </w:r>
+      <w:r>
+        <w:rPr>
+          <w:rFonts w:ascii="Consolas" w:hAnsi="Consolas" w:cs="Consolas"/>
+          <w:color w:val="0C4B33"/>
+          <w:sz w:val="26"/>
+          <w:szCs w:val="26"/>
+        </w:rPr>
+        <w:t xml:space="preserve"> </w:t>
+      </w:r>
+      <w:r>
+        <w:rPr>
+          <w:rStyle w:val="n"/>
+          <w:rFonts w:ascii="Consolas" w:hAnsi="Consolas" w:cs="Consolas"/>
+          <w:color w:val="0C4B33"/>
+          <w:sz w:val="26"/>
+          <w:szCs w:val="26"/>
+        </w:rPr>
+        <w:t>UserAdmin</w:t>
+      </w:r>
+    </w:p>
+    <w:p>
+      <w:pPr>
+        <w:pStyle w:val="HTMLPreformatted"/>
+        <w:shd w:val="clear" w:color="auto" w:fill="F8F8F8"/>
+        <w:spacing w:before="225" w:after="225"/>
+        <w:ind w:left="300" w:right="300"/>
+        <w:rPr>
+          <w:rFonts w:ascii="Consolas" w:hAnsi="Consolas" w:cs="Consolas"/>
+          <w:color w:val="0C4B33"/>
+          <w:sz w:val="26"/>
+          <w:szCs w:val="26"/>
+        </w:rPr>
+      </w:pPr>
+      <w:r>
+        <w:rPr>
+          <w:rStyle w:val="kn"/>
+          <w:rFonts w:ascii="Consolas" w:eastAsiaTheme="majorEastAsia" w:hAnsi="Consolas" w:cs="Consolas"/>
+          <w:b/>
+          <w:bCs/>
+          <w:color w:val="008000"/>
+          <w:sz w:val="26"/>
+          <w:szCs w:val="26"/>
+        </w:rPr>
+        <w:t>from</w:t>
+      </w:r>
+      <w:r>
+        <w:rPr>
+          <w:rFonts w:ascii="Consolas" w:hAnsi="Consolas" w:cs="Consolas"/>
+          <w:color w:val="0C4B33"/>
+          <w:sz w:val="26"/>
+          <w:szCs w:val="26"/>
+        </w:rPr>
+        <w:t xml:space="preserve"> </w:t>
+      </w:r>
+      <w:r>
+        <w:rPr>
+          <w:rStyle w:val="nn"/>
+          <w:rFonts w:ascii="Consolas" w:hAnsi="Consolas" w:cs="Consolas"/>
+          <w:b/>
+          <w:bCs/>
+          <w:color w:val="0000FF"/>
+          <w:sz w:val="26"/>
+          <w:szCs w:val="26"/>
+        </w:rPr>
+        <w:t>.models</w:t>
+      </w:r>
+      <w:r>
+        <w:rPr>
+          <w:rFonts w:ascii="Consolas" w:hAnsi="Consolas" w:cs="Consolas"/>
+          <w:color w:val="0C4B33"/>
+          <w:sz w:val="26"/>
+          <w:szCs w:val="26"/>
+        </w:rPr>
+        <w:t xml:space="preserve"> </w:t>
+      </w:r>
+      <w:r>
+        <w:rPr>
+          <w:rStyle w:val="k"/>
+          <w:rFonts w:ascii="Consolas" w:hAnsi="Consolas" w:cs="Consolas"/>
+          <w:b/>
+          <w:bCs/>
+          <w:color w:val="008000"/>
+          <w:sz w:val="26"/>
+          <w:szCs w:val="26"/>
+        </w:rPr>
+        <w:t>import</w:t>
+      </w:r>
+      <w:r>
+        <w:rPr>
+          <w:rFonts w:ascii="Consolas" w:hAnsi="Consolas" w:cs="Consolas"/>
+          <w:color w:val="0C4B33"/>
+          <w:sz w:val="26"/>
+          <w:szCs w:val="26"/>
+        </w:rPr>
+        <w:t xml:space="preserve"> </w:t>
+      </w:r>
+      <w:r>
+        <w:rPr>
+          <w:rStyle w:val="n"/>
+          <w:rFonts w:ascii="Consolas" w:hAnsi="Consolas" w:cs="Consolas"/>
+          <w:color w:val="0C4B33"/>
+          <w:sz w:val="26"/>
+          <w:szCs w:val="26"/>
+        </w:rPr>
+        <w:t>User</w:t>
+      </w:r>
+    </w:p>
+    <w:p>
+      <w:pPr>
+        <w:pStyle w:val="HTMLPreformatted"/>
+        <w:shd w:val="clear" w:color="auto" w:fill="F8F8F8"/>
+        <w:spacing w:before="225" w:after="225"/>
+        <w:ind w:left="300" w:right="300"/>
+        <w:rPr>
+          <w:rFonts w:ascii="Consolas" w:hAnsi="Consolas" w:cs="Consolas"/>
+          <w:color w:val="0C4B33"/>
+          <w:sz w:val="26"/>
+          <w:szCs w:val="26"/>
+        </w:rPr>
+      </w:pPr>
+    </w:p>
+    <w:p>
+      <w:pPr>
+        <w:pStyle w:val="HTMLPreformatted"/>
+        <w:shd w:val="clear" w:color="auto" w:fill="F8F8F8"/>
+        <w:spacing w:before="225" w:after="225"/>
+        <w:ind w:left="300" w:right="300"/>
+        <w:rPr>
+          <w:rFonts w:ascii="Consolas" w:hAnsi="Consolas" w:cs="Consolas"/>
+          <w:color w:val="0C4B33"/>
+          <w:sz w:val="26"/>
+          <w:szCs w:val="26"/>
+        </w:rPr>
+      </w:pPr>
+      <w:r>
+        <w:rPr>
+          <w:rStyle w:val="n"/>
+          <w:rFonts w:ascii="Consolas" w:hAnsi="Consolas" w:cs="Consolas"/>
+          <w:color w:val="0C4B33"/>
+          <w:sz w:val="26"/>
+          <w:szCs w:val="26"/>
+        </w:rPr>
+        <w:t>admin</w:t>
+      </w:r>
+      <w:r>
+        <w:rPr>
+          <w:rStyle w:val="o"/>
+          <w:rFonts w:ascii="Consolas" w:hAnsi="Consolas" w:cs="Consolas"/>
+          <w:color w:val="666666"/>
+          <w:sz w:val="26"/>
+          <w:szCs w:val="26"/>
+        </w:rPr>
+        <w:t>.</w:t>
+      </w:r>
+      <w:r>
+        <w:rPr>
+          <w:rStyle w:val="n"/>
+          <w:rFonts w:ascii="Consolas" w:hAnsi="Consolas" w:cs="Consolas"/>
+          <w:color w:val="0C4B33"/>
+          <w:sz w:val="26"/>
+          <w:szCs w:val="26"/>
+        </w:rPr>
+        <w:t>site</w:t>
+      </w:r>
+      <w:r>
+        <w:rPr>
+          <w:rStyle w:val="o"/>
+          <w:rFonts w:ascii="Consolas" w:hAnsi="Consolas" w:cs="Consolas"/>
+          <w:color w:val="666666"/>
+          <w:sz w:val="26"/>
+          <w:szCs w:val="26"/>
+        </w:rPr>
+        <w:t>.</w:t>
+      </w:r>
+      <w:r>
+        <w:rPr>
+          <w:rStyle w:val="n"/>
+          <w:rFonts w:ascii="Consolas" w:hAnsi="Consolas" w:cs="Consolas"/>
+          <w:color w:val="0C4B33"/>
+          <w:sz w:val="26"/>
+          <w:szCs w:val="26"/>
+        </w:rPr>
+        <w:t>register</w:t>
+      </w:r>
+      <w:r>
+        <w:rPr>
+          <w:rStyle w:val="p"/>
+          <w:rFonts w:ascii="Consolas" w:hAnsi="Consolas" w:cs="Consolas"/>
+          <w:color w:val="0C4B33"/>
+          <w:sz w:val="26"/>
+          <w:szCs w:val="26"/>
+        </w:rPr>
+        <w:t>(</w:t>
+      </w:r>
+      <w:r>
+        <w:rPr>
+          <w:rStyle w:val="n"/>
+          <w:rFonts w:ascii="Consolas" w:hAnsi="Consolas" w:cs="Consolas"/>
+          <w:color w:val="0C4B33"/>
+          <w:sz w:val="26"/>
+          <w:szCs w:val="26"/>
+        </w:rPr>
+        <w:t>User</w:t>
+      </w:r>
+      <w:r>
+        <w:rPr>
+          <w:rStyle w:val="p"/>
+          <w:rFonts w:ascii="Consolas" w:hAnsi="Consolas" w:cs="Consolas"/>
+          <w:color w:val="0C4B33"/>
+          <w:sz w:val="26"/>
+          <w:szCs w:val="26"/>
+        </w:rPr>
+        <w:t>,</w:t>
+      </w:r>
+      <w:r>
+        <w:rPr>
+          <w:rFonts w:ascii="Consolas" w:hAnsi="Consolas" w:cs="Consolas"/>
+          <w:color w:val="0C4B33"/>
+          <w:sz w:val="26"/>
+          <w:szCs w:val="26"/>
+        </w:rPr>
+        <w:t xml:space="preserve"> </w:t>
+      </w:r>
+      <w:r>
+        <w:rPr>
+          <w:rStyle w:val="n"/>
+          <w:rFonts w:ascii="Consolas" w:hAnsi="Consolas" w:cs="Consolas"/>
+          <w:color w:val="0C4B33"/>
+          <w:sz w:val="26"/>
+          <w:szCs w:val="26"/>
+        </w:rPr>
+        <w:t>UserAdmin</w:t>
+      </w:r>
+      <w:r>
+        <w:rPr>
+          <w:rStyle w:val="p"/>
+          <w:rFonts w:ascii="Consolas" w:hAnsi="Consolas" w:cs="Consolas"/>
+          <w:color w:val="0C4B33"/>
+          <w:sz w:val="26"/>
+          <w:szCs w:val="26"/>
+        </w:rPr>
+        <w:t>)</w:t>
+      </w:r>
+    </w:p>
+    <w:p/>
+    <w:p>
+      <w:pPr>
+        <w:pStyle w:val="Heading2"/>
+      </w:pPr>
+    </w:p>
+    <w:p>
+      <w:pPr>
+        <w:pStyle w:val="Heading2"/>
+      </w:pPr>
+    </w:p>
+    <w:p>
+      <w:pPr>
+        <w:pStyle w:val="Heading2"/>
+      </w:pPr>
+    </w:p>
+    <w:p>
+      <w:pPr>
+        <w:pStyle w:val="Heading2"/>
+      </w:pPr>
+    </w:p>
+    <w:p>
+      <w:pPr>
+        <w:pStyle w:val="Heading2"/>
+      </w:pPr>
+    </w:p>
+    <w:p>
+      <w:pPr>
+        <w:pStyle w:val="Heading2"/>
+      </w:pPr>
+      <w:r>
+        <w:t>Create  customer User Manager</w:t>
+      </w:r>
+    </w:p>
+    <w:p/>
+    <w:p>
+      <w:r>
+        <w:drawing>
+          <wp:inline distT="0" distB="0" distL="0" distR="0" wp14:anchorId="29830F04" wp14:editId="0E5A4E4C">
+            <wp:extent cx="5943600" cy="5969000"/>
+            <wp:effectExtent l="0" t="0" r="0" b="0"/>
+            <wp:docPr id="20" name="Picture 20"/>
+            <wp:cNvGraphicFramePr>
+              <a:graphicFrameLocks xmlns:a="http://schemas.openxmlformats.org/drawingml/2006/main" noChangeAspect="1"/>
+            </wp:cNvGraphicFramePr>
+            <a:graphic xmlns:a="http://schemas.openxmlformats.org/drawingml/2006/main">
+              <a:graphicData uri="http://schemas.openxmlformats.org/drawingml/2006/picture">
+                <pic:pic xmlns:pic="http://schemas.openxmlformats.org/drawingml/2006/picture">
+                  <pic:nvPicPr>
+                    <pic:cNvPr id="1" name=""/>
+                    <pic:cNvPicPr/>
+                  </pic:nvPicPr>
+                  <pic:blipFill>
+                    <a:blip r:embed="rId61"/>
+                    <a:stretch>
+                      <a:fillRect/>
+                    </a:stretch>
+                  </pic:blipFill>
+                  <pic:spPr>
+                    <a:xfrm>
+                      <a:off x="0" y="0"/>
+                      <a:ext cx="5943600" cy="5969000"/>
+                    </a:xfrm>
+                    <a:prstGeom prst="rect">
+                      <a:avLst/>
+                    </a:prstGeom>
+                  </pic:spPr>
+                </pic:pic>
+              </a:graphicData>
+            </a:graphic>
+          </wp:inline>
+        </w:drawing>
+      </w:r>
+    </w:p>
+    <w:p/>
+    <w:p>
+      <w:pPr>
+        <w:pStyle w:val="Heading2"/>
+      </w:pPr>
+      <w:r>
+        <w:t xml:space="preserve">Set Custom </w:t>
+      </w:r>
+      <w:r>
+        <w:t>User Model in settings.py</w:t>
+      </w:r>
+    </w:p>
+    <w:p/>
+    <w:p>
+      <w:r>
+        <w:lastRenderedPageBreak/>
+        <w:drawing>
+          <wp:inline distT="0" distB="0" distL="0" distR="0" wp14:anchorId="295F0AA8" wp14:editId="361D44A1">
+            <wp:extent cx="3965409" cy="695356"/>
+            <wp:effectExtent l="0" t="0" r="0" b="3175"/>
+            <wp:docPr id="18" name="Picture 18"/>
+            <wp:cNvGraphicFramePr>
+              <a:graphicFrameLocks xmlns:a="http://schemas.openxmlformats.org/drawingml/2006/main" noChangeAspect="1"/>
+            </wp:cNvGraphicFramePr>
+            <a:graphic xmlns:a="http://schemas.openxmlformats.org/drawingml/2006/main">
+              <a:graphicData uri="http://schemas.openxmlformats.org/drawingml/2006/picture">
+                <pic:pic xmlns:pic="http://schemas.openxmlformats.org/drawingml/2006/picture">
+                  <pic:nvPicPr>
+                    <pic:cNvPr id="1" name=""/>
+                    <pic:cNvPicPr/>
+                  </pic:nvPicPr>
+                  <pic:blipFill>
+                    <a:blip r:embed="rId62"/>
+                    <a:stretch>
+                      <a:fillRect/>
+                    </a:stretch>
+                  </pic:blipFill>
+                  <pic:spPr>
+                    <a:xfrm>
+                      <a:off x="0" y="0"/>
+                      <a:ext cx="4018350" cy="704640"/>
+                    </a:xfrm>
+                    <a:prstGeom prst="rect">
+                      <a:avLst/>
+                    </a:prstGeom>
+                  </pic:spPr>
+                </pic:pic>
+              </a:graphicData>
+            </a:graphic>
+          </wp:inline>
+        </w:drawing>
+      </w:r>
+    </w:p>
+    <w:p/>
+    <w:p/>
+    <w:p>
+      <w:r>
+        <w:t>Make Migrations</w:t>
+      </w:r>
+      <w:r>
+        <w:t xml:space="preserve"> and Migrate</w:t>
+      </w:r>
+      <w:bookmarkStart w:id="16" w:name="_GoBack"/>
+      <w:bookmarkEnd w:id="16"/>
+      <w:r>
+        <w:t>:</w:t>
+      </w:r>
+    </w:p>
+    <w:p/>
+    <w:p>
+      <w:r>
+        <w:drawing>
+          <wp:inline distT="0" distB="0" distL="0" distR="0" wp14:anchorId="397731AB" wp14:editId="5905F004">
+            <wp:extent cx="5943600" cy="753110"/>
+            <wp:effectExtent l="0" t="0" r="0" b="0"/>
+            <wp:docPr id="19" name="Picture 19"/>
+            <wp:cNvGraphicFramePr>
+              <a:graphicFrameLocks xmlns:a="http://schemas.openxmlformats.org/drawingml/2006/main" noChangeAspect="1"/>
+            </wp:cNvGraphicFramePr>
+            <a:graphic xmlns:a="http://schemas.openxmlformats.org/drawingml/2006/main">
+              <a:graphicData uri="http://schemas.openxmlformats.org/drawingml/2006/picture">
+                <pic:pic xmlns:pic="http://schemas.openxmlformats.org/drawingml/2006/picture">
+                  <pic:nvPicPr>
+                    <pic:cNvPr id="1" name=""/>
+                    <pic:cNvPicPr/>
+                  </pic:nvPicPr>
+                  <pic:blipFill>
+                    <a:blip r:embed="rId63"/>
+                    <a:stretch>
+                      <a:fillRect/>
+                    </a:stretch>
+                  </pic:blipFill>
+                  <pic:spPr>
+                    <a:xfrm>
+                      <a:off x="0" y="0"/>
+                      <a:ext cx="5943600" cy="753110"/>
+                    </a:xfrm>
+                    <a:prstGeom prst="rect">
+                      <a:avLst/>
+                    </a:prstGeom>
+                  </pic:spPr>
+                </pic:pic>
+              </a:graphicData>
+            </a:graphic>
+          </wp:inline>
+        </w:drawing>
+      </w:r>
+    </w:p>
+    <w:p/>
+    <w:p/>
+    <w:p>
+      <w:pPr>
+        <w:tabs>
+          <w:tab w:val="left" w:pos="560"/>
+          <w:tab w:val="left" w:pos="1120"/>
+          <w:tab w:val="left" w:pos="1680"/>
+          <w:tab w:val="left" w:pos="2240"/>
+          <w:tab w:val="left" w:pos="2800"/>
+          <w:tab w:val="left" w:pos="3360"/>
+          <w:tab w:val="left" w:pos="3920"/>
+          <w:tab w:val="left" w:pos="4480"/>
+          <w:tab w:val="left" w:pos="5040"/>
+          <w:tab w:val="left" w:pos="5600"/>
+          <w:tab w:val="left" w:pos="6160"/>
+          <w:tab w:val="left" w:pos="6720"/>
+        </w:tabs>
+        <w:autoSpaceDE w:val="0"/>
+        <w:autoSpaceDN w:val="0"/>
+        <w:adjustRightInd w:val="0"/>
+        <w:rPr>
+          <w:rFonts w:ascii="Menlo" w:hAnsi="Menlo" w:cs="Menlo"/>
+          <w:color w:val="000000"/>
+          <w:sz w:val="22"/>
+          <w:szCs w:val="22"/>
+        </w:rPr>
+      </w:pPr>
+      <w:r>
+        <w:rPr>
+          <w:rFonts w:ascii="Menlo" w:hAnsi="Menlo" w:cs="Menlo"/>
+          <w:color w:val="000000"/>
+          <w:sz w:val="22"/>
+          <w:szCs w:val="22"/>
+        </w:rPr>
+        <w:t xml:space="preserve">(env) </w:t>
+      </w:r>
+      <w:r>
+        <w:rPr>
+          <w:rFonts w:ascii="Menlo" w:hAnsi="Menlo" w:cs="Menlo"/>
+          <w:b/>
+          <w:bCs/>
+          <w:color w:val="2FB41D"/>
+          <w:sz w:val="22"/>
+          <w:szCs w:val="22"/>
+        </w:rPr>
+        <w:t>vagrant@ubuntu-bionic</w:t>
+      </w:r>
+      <w:r>
+        <w:rPr>
+          <w:rFonts w:ascii="Menlo" w:hAnsi="Menlo" w:cs="Menlo"/>
+          <w:color w:val="000000"/>
+          <w:sz w:val="22"/>
+          <w:szCs w:val="22"/>
+        </w:rPr>
+        <w:t>:</w:t>
+      </w:r>
+      <w:r>
+        <w:rPr>
+          <w:rFonts w:ascii="Menlo" w:hAnsi="Menlo" w:cs="Menlo"/>
+          <w:b/>
+          <w:bCs/>
+          <w:color w:val="400BD9"/>
+          <w:sz w:val="22"/>
+          <w:szCs w:val="22"/>
+        </w:rPr>
+        <w:t>/vagrant</w:t>
+      </w:r>
+      <w:r>
+        <w:rPr>
+          <w:rFonts w:ascii="Menlo" w:hAnsi="Menlo" w:cs="Menlo"/>
+          <w:color w:val="000000"/>
+          <w:sz w:val="22"/>
+          <w:szCs w:val="22"/>
+        </w:rPr>
+        <w:t xml:space="preserve">$ </w:t>
+      </w:r>
+      <w:r>
+        <w:rPr>
+          <w:rFonts w:ascii="Menlo" w:hAnsi="Menlo" w:cs="Menlo"/>
+          <w:color w:val="000000"/>
+          <w:sz w:val="22"/>
+          <w:szCs w:val="22"/>
+          <w:highlight w:val="yellow"/>
+        </w:rPr>
+        <w:t>python manage.py migrate</w:t>
+      </w:r>
+    </w:p>
+    <w:p>
+      <w:pPr>
+        <w:tabs>
+          <w:tab w:val="left" w:pos="560"/>
+          <w:tab w:val="left" w:pos="1120"/>
+          <w:tab w:val="left" w:pos="1680"/>
+          <w:tab w:val="left" w:pos="2240"/>
+          <w:tab w:val="left" w:pos="2800"/>
+          <w:tab w:val="left" w:pos="3360"/>
+          <w:tab w:val="left" w:pos="3920"/>
+          <w:tab w:val="left" w:pos="4480"/>
+          <w:tab w:val="left" w:pos="5040"/>
+          <w:tab w:val="left" w:pos="5600"/>
+          <w:tab w:val="left" w:pos="6160"/>
+          <w:tab w:val="left" w:pos="6720"/>
+        </w:tabs>
+        <w:autoSpaceDE w:val="0"/>
+        <w:autoSpaceDN w:val="0"/>
+        <w:adjustRightInd w:val="0"/>
+        <w:rPr>
+          <w:rFonts w:ascii="Menlo" w:hAnsi="Menlo" w:cs="Menlo"/>
+          <w:color w:val="000000"/>
+          <w:sz w:val="22"/>
+          <w:szCs w:val="22"/>
+        </w:rPr>
+      </w:pPr>
+      <w:r>
+        <w:rPr>
+          <w:rFonts w:ascii="Menlo" w:hAnsi="Menlo" w:cs="Menlo"/>
+          <w:b/>
+          <w:bCs/>
+          <w:color w:val="2EAEBB"/>
+          <w:sz w:val="22"/>
+          <w:szCs w:val="22"/>
+        </w:rPr>
+        <w:t>Operations to perform:</w:t>
+      </w:r>
+    </w:p>
+    <w:p>
+      <w:pPr>
+        <w:tabs>
+          <w:tab w:val="left" w:pos="560"/>
+          <w:tab w:val="left" w:pos="1120"/>
+          <w:tab w:val="left" w:pos="1680"/>
+          <w:tab w:val="left" w:pos="2240"/>
+          <w:tab w:val="left" w:pos="2800"/>
+          <w:tab w:val="left" w:pos="3360"/>
+          <w:tab w:val="left" w:pos="3920"/>
+          <w:tab w:val="left" w:pos="4480"/>
+          <w:tab w:val="left" w:pos="5040"/>
+          <w:tab w:val="left" w:pos="5600"/>
+          <w:tab w:val="left" w:pos="6160"/>
+          <w:tab w:val="left" w:pos="6720"/>
+        </w:tabs>
+        <w:autoSpaceDE w:val="0"/>
+        <w:autoSpaceDN w:val="0"/>
+        <w:adjustRightInd w:val="0"/>
+        <w:rPr>
+          <w:rFonts w:ascii="Menlo" w:hAnsi="Menlo" w:cs="Menlo"/>
+          <w:color w:val="000000"/>
+          <w:sz w:val="22"/>
+          <w:szCs w:val="22"/>
+        </w:rPr>
+      </w:pPr>
+      <w:r>
+        <w:rPr>
+          <w:rFonts w:ascii="Menlo" w:hAnsi="Menlo" w:cs="Menlo"/>
+          <w:b/>
+          <w:bCs/>
+          <w:color w:val="000000"/>
+          <w:sz w:val="22"/>
+          <w:szCs w:val="22"/>
+        </w:rPr>
+        <w:t xml:space="preserve">  Apply all migrations: </w:t>
+      </w:r>
+      <w:r>
+        <w:rPr>
+          <w:rFonts w:ascii="Menlo" w:hAnsi="Menlo" w:cs="Menlo"/>
+          <w:color w:val="000000"/>
+          <w:sz w:val="22"/>
+          <w:szCs w:val="22"/>
+        </w:rPr>
+        <w:t>admin, auth, authtoken, contenttypes, profiles_api, sessions</w:t>
+      </w:r>
+    </w:p>
+    <w:p>
+      <w:pPr>
+        <w:tabs>
+          <w:tab w:val="left" w:pos="560"/>
+          <w:tab w:val="left" w:pos="1120"/>
+          <w:tab w:val="left" w:pos="1680"/>
+          <w:tab w:val="left" w:pos="2240"/>
+          <w:tab w:val="left" w:pos="2800"/>
+          <w:tab w:val="left" w:pos="3360"/>
+          <w:tab w:val="left" w:pos="3920"/>
+          <w:tab w:val="left" w:pos="4480"/>
+          <w:tab w:val="left" w:pos="5040"/>
+          <w:tab w:val="left" w:pos="5600"/>
+          <w:tab w:val="left" w:pos="6160"/>
+          <w:tab w:val="left" w:pos="6720"/>
+        </w:tabs>
+        <w:autoSpaceDE w:val="0"/>
+        <w:autoSpaceDN w:val="0"/>
+        <w:adjustRightInd w:val="0"/>
+        <w:rPr>
+          <w:rFonts w:ascii="Menlo" w:hAnsi="Menlo" w:cs="Menlo"/>
+          <w:color w:val="000000"/>
+          <w:sz w:val="22"/>
+          <w:szCs w:val="22"/>
+        </w:rPr>
+      </w:pPr>
+      <w:r>
+        <w:rPr>
+          <w:rFonts w:ascii="Menlo" w:hAnsi="Menlo" w:cs="Menlo"/>
+          <w:b/>
+          <w:bCs/>
+          <w:color w:val="2EAEBB"/>
+          <w:sz w:val="22"/>
+          <w:szCs w:val="22"/>
+        </w:rPr>
+        <w:t>Running migrations:</w:t>
+      </w:r>
+    </w:p>
+    <w:p>
+      <w:pPr>
+        <w:tabs>
+          <w:tab w:val="left" w:pos="560"/>
+          <w:tab w:val="left" w:pos="1120"/>
+          <w:tab w:val="left" w:pos="1680"/>
+          <w:tab w:val="left" w:pos="2240"/>
+          <w:tab w:val="left" w:pos="2800"/>
+          <w:tab w:val="left" w:pos="3360"/>
+          <w:tab w:val="left" w:pos="3920"/>
+          <w:tab w:val="left" w:pos="4480"/>
+          <w:tab w:val="left" w:pos="5040"/>
+          <w:tab w:val="left" w:pos="5600"/>
+          <w:tab w:val="left" w:pos="6160"/>
+          <w:tab w:val="left" w:pos="6720"/>
+        </w:tabs>
+        <w:autoSpaceDE w:val="0"/>
+        <w:autoSpaceDN w:val="0"/>
+        <w:adjustRightInd w:val="0"/>
+        <w:rPr>
+          <w:rFonts w:ascii="Menlo" w:hAnsi="Menlo" w:cs="Menlo"/>
+          <w:color w:val="000000"/>
+          <w:sz w:val="22"/>
+          <w:szCs w:val="22"/>
+        </w:rPr>
+      </w:pPr>
+      <w:r>
+        <w:rPr>
+          <w:rFonts w:ascii="Menlo" w:hAnsi="Menlo" w:cs="Menlo"/>
+          <w:color w:val="000000"/>
+          <w:sz w:val="22"/>
+          <w:szCs w:val="22"/>
+        </w:rPr>
+        <w:t xml:space="preserve">  Applying contenttypes.0001_initial...</w:t>
+      </w:r>
+      <w:r>
+        <w:rPr>
+          <w:rFonts w:ascii="Menlo" w:hAnsi="Menlo" w:cs="Menlo"/>
+          <w:b/>
+          <w:bCs/>
+          <w:color w:val="2FB41D"/>
+          <w:sz w:val="22"/>
+          <w:szCs w:val="22"/>
+        </w:rPr>
+        <w:t xml:space="preserve"> OK</w:t>
+      </w:r>
+    </w:p>
+    <w:p>
+      <w:pPr>
+        <w:tabs>
+          <w:tab w:val="left" w:pos="560"/>
+          <w:tab w:val="left" w:pos="1120"/>
+          <w:tab w:val="left" w:pos="1680"/>
+          <w:tab w:val="left" w:pos="2240"/>
+          <w:tab w:val="left" w:pos="2800"/>
+          <w:tab w:val="left" w:pos="3360"/>
+          <w:tab w:val="left" w:pos="3920"/>
+          <w:tab w:val="left" w:pos="4480"/>
+          <w:tab w:val="left" w:pos="5040"/>
+          <w:tab w:val="left" w:pos="5600"/>
+          <w:tab w:val="left" w:pos="6160"/>
+          <w:tab w:val="left" w:pos="6720"/>
+        </w:tabs>
+        <w:autoSpaceDE w:val="0"/>
+        <w:autoSpaceDN w:val="0"/>
+        <w:adjustRightInd w:val="0"/>
+        <w:rPr>
+          <w:rFonts w:ascii="Menlo" w:hAnsi="Menlo" w:cs="Menlo"/>
+          <w:color w:val="000000"/>
+          <w:sz w:val="22"/>
+          <w:szCs w:val="22"/>
+        </w:rPr>
+      </w:pPr>
+      <w:r>
+        <w:rPr>
+          <w:rFonts w:ascii="Menlo" w:hAnsi="Menlo" w:cs="Menlo"/>
+          <w:color w:val="000000"/>
+          <w:sz w:val="22"/>
+          <w:szCs w:val="22"/>
+        </w:rPr>
+        <w:t xml:space="preserve">  Applying contenttypes.0002_remove_content_type_name...</w:t>
+      </w:r>
+      <w:r>
+        <w:rPr>
+          <w:rFonts w:ascii="Menlo" w:hAnsi="Menlo" w:cs="Menlo"/>
+          <w:b/>
+          <w:bCs/>
+          <w:color w:val="2FB41D"/>
+          <w:sz w:val="22"/>
+          <w:szCs w:val="22"/>
+        </w:rPr>
+        <w:t xml:space="preserve"> OK</w:t>
+      </w:r>
+    </w:p>
+    <w:p>
+      <w:pPr>
+        <w:tabs>
+          <w:tab w:val="left" w:pos="560"/>
+          <w:tab w:val="left" w:pos="1120"/>
+          <w:tab w:val="left" w:pos="1680"/>
+          <w:tab w:val="left" w:pos="2240"/>
+          <w:tab w:val="left" w:pos="2800"/>
+          <w:tab w:val="left" w:pos="3360"/>
+          <w:tab w:val="left" w:pos="3920"/>
+          <w:tab w:val="left" w:pos="4480"/>
+          <w:tab w:val="left" w:pos="5040"/>
+          <w:tab w:val="left" w:pos="5600"/>
+          <w:tab w:val="left" w:pos="6160"/>
+          <w:tab w:val="left" w:pos="6720"/>
+        </w:tabs>
+        <w:autoSpaceDE w:val="0"/>
+        <w:autoSpaceDN w:val="0"/>
+        <w:adjustRightInd w:val="0"/>
+        <w:rPr>
+          <w:rFonts w:ascii="Menlo" w:hAnsi="Menlo" w:cs="Menlo"/>
+          <w:color w:val="000000"/>
+          <w:sz w:val="22"/>
+          <w:szCs w:val="22"/>
+        </w:rPr>
+      </w:pPr>
+      <w:r>
+        <w:rPr>
+          <w:rFonts w:ascii="Menlo" w:hAnsi="Menlo" w:cs="Menlo"/>
+          <w:color w:val="000000"/>
+          <w:sz w:val="22"/>
+          <w:szCs w:val="22"/>
+        </w:rPr>
+        <w:t xml:space="preserve">  Applying auth.0001_initial...</w:t>
+      </w:r>
+      <w:r>
+        <w:rPr>
+          <w:rFonts w:ascii="Menlo" w:hAnsi="Menlo" w:cs="Menlo"/>
+          <w:b/>
+          <w:bCs/>
+          <w:color w:val="2FB41D"/>
+          <w:sz w:val="22"/>
+          <w:szCs w:val="22"/>
+        </w:rPr>
+        <w:t xml:space="preserve"> OK</w:t>
+      </w:r>
+    </w:p>
+    <w:p>
+      <w:pPr>
+        <w:tabs>
+          <w:tab w:val="left" w:pos="560"/>
+          <w:tab w:val="left" w:pos="1120"/>
+          <w:tab w:val="left" w:pos="1680"/>
+          <w:tab w:val="left" w:pos="2240"/>
+          <w:tab w:val="left" w:pos="2800"/>
+          <w:tab w:val="left" w:pos="3360"/>
+          <w:tab w:val="left" w:pos="3920"/>
+          <w:tab w:val="left" w:pos="4480"/>
+          <w:tab w:val="left" w:pos="5040"/>
+          <w:tab w:val="left" w:pos="5600"/>
+          <w:tab w:val="left" w:pos="6160"/>
+          <w:tab w:val="left" w:pos="6720"/>
+        </w:tabs>
+        <w:autoSpaceDE w:val="0"/>
+        <w:autoSpaceDN w:val="0"/>
+        <w:adjustRightInd w:val="0"/>
+        <w:rPr>
+          <w:rFonts w:ascii="Menlo" w:hAnsi="Menlo" w:cs="Menlo"/>
+          <w:color w:val="000000"/>
+          <w:sz w:val="22"/>
+          <w:szCs w:val="22"/>
+        </w:rPr>
+      </w:pPr>
+      <w:r>
+        <w:rPr>
+          <w:rFonts w:ascii="Menlo" w:hAnsi="Menlo" w:cs="Menlo"/>
+          <w:color w:val="000000"/>
+          <w:sz w:val="22"/>
+          <w:szCs w:val="22"/>
+        </w:rPr>
+        <w:t xml:space="preserve">  Applying auth.0002_alter_permission_name_max_length...</w:t>
+      </w:r>
+      <w:r>
+        <w:rPr>
+          <w:rFonts w:ascii="Menlo" w:hAnsi="Menlo" w:cs="Menlo"/>
+          <w:b/>
+          <w:bCs/>
+          <w:color w:val="2FB41D"/>
+          <w:sz w:val="22"/>
+          <w:szCs w:val="22"/>
+        </w:rPr>
+        <w:t xml:space="preserve"> OK</w:t>
+      </w:r>
+    </w:p>
+    <w:p>
+      <w:pPr>
+        <w:tabs>
+          <w:tab w:val="left" w:pos="560"/>
+          <w:tab w:val="left" w:pos="1120"/>
+          <w:tab w:val="left" w:pos="1680"/>
+          <w:tab w:val="left" w:pos="2240"/>
+          <w:tab w:val="left" w:pos="2800"/>
+          <w:tab w:val="left" w:pos="3360"/>
+          <w:tab w:val="left" w:pos="3920"/>
+          <w:tab w:val="left" w:pos="4480"/>
+          <w:tab w:val="left" w:pos="5040"/>
+          <w:tab w:val="left" w:pos="5600"/>
+          <w:tab w:val="left" w:pos="6160"/>
+          <w:tab w:val="left" w:pos="6720"/>
+        </w:tabs>
+        <w:autoSpaceDE w:val="0"/>
+        <w:autoSpaceDN w:val="0"/>
+        <w:adjustRightInd w:val="0"/>
+        <w:rPr>
+          <w:rFonts w:ascii="Menlo" w:hAnsi="Menlo" w:cs="Menlo"/>
+          <w:color w:val="000000"/>
+          <w:sz w:val="22"/>
+          <w:szCs w:val="22"/>
+        </w:rPr>
+      </w:pPr>
+      <w:r>
+        <w:rPr>
+          <w:rFonts w:ascii="Menlo" w:hAnsi="Menlo" w:cs="Menlo"/>
+          <w:color w:val="000000"/>
+          <w:sz w:val="22"/>
+          <w:szCs w:val="22"/>
+        </w:rPr>
+        <w:t xml:space="preserve">  Applying auth.0003_alter_user_email_max_length...</w:t>
+      </w:r>
+      <w:r>
+        <w:rPr>
+          <w:rFonts w:ascii="Menlo" w:hAnsi="Menlo" w:cs="Menlo"/>
+          <w:b/>
+          <w:bCs/>
+          <w:color w:val="2FB41D"/>
+          <w:sz w:val="22"/>
+          <w:szCs w:val="22"/>
+        </w:rPr>
+        <w:t xml:space="preserve"> OK</w:t>
+      </w:r>
+    </w:p>
+    <w:p>
+      <w:pPr>
+        <w:tabs>
+          <w:tab w:val="left" w:pos="560"/>
+          <w:tab w:val="left" w:pos="1120"/>
+          <w:tab w:val="left" w:pos="1680"/>
+          <w:tab w:val="left" w:pos="2240"/>
+          <w:tab w:val="left" w:pos="2800"/>
+          <w:tab w:val="left" w:pos="3360"/>
+          <w:tab w:val="left" w:pos="3920"/>
+          <w:tab w:val="left" w:pos="4480"/>
+          <w:tab w:val="left" w:pos="5040"/>
+          <w:tab w:val="left" w:pos="5600"/>
+          <w:tab w:val="left" w:pos="6160"/>
+          <w:tab w:val="left" w:pos="6720"/>
+        </w:tabs>
+        <w:autoSpaceDE w:val="0"/>
+        <w:autoSpaceDN w:val="0"/>
+        <w:adjustRightInd w:val="0"/>
+        <w:rPr>
+          <w:rFonts w:ascii="Menlo" w:hAnsi="Menlo" w:cs="Menlo"/>
+          <w:color w:val="000000"/>
+          <w:sz w:val="22"/>
+          <w:szCs w:val="22"/>
+        </w:rPr>
+      </w:pPr>
+      <w:r>
+        <w:rPr>
+          <w:rFonts w:ascii="Menlo" w:hAnsi="Menlo" w:cs="Menlo"/>
+          <w:color w:val="000000"/>
+          <w:sz w:val="22"/>
+          <w:szCs w:val="22"/>
+        </w:rPr>
+        <w:t xml:space="preserve">  Applying auth.0004_alter_user_username_opts...</w:t>
+      </w:r>
+      <w:r>
+        <w:rPr>
+          <w:rFonts w:ascii="Menlo" w:hAnsi="Menlo" w:cs="Menlo"/>
+          <w:b/>
+          <w:bCs/>
+          <w:color w:val="2FB41D"/>
+          <w:sz w:val="22"/>
+          <w:szCs w:val="22"/>
+        </w:rPr>
+        <w:t xml:space="preserve"> OK</w:t>
+      </w:r>
+    </w:p>
+    <w:p>
+      <w:pPr>
+        <w:tabs>
+          <w:tab w:val="left" w:pos="560"/>
+          <w:tab w:val="left" w:pos="1120"/>
+          <w:tab w:val="left" w:pos="1680"/>
+          <w:tab w:val="left" w:pos="2240"/>
+          <w:tab w:val="left" w:pos="2800"/>
+          <w:tab w:val="left" w:pos="3360"/>
+          <w:tab w:val="left" w:pos="3920"/>
+          <w:tab w:val="left" w:pos="4480"/>
+          <w:tab w:val="left" w:pos="5040"/>
+          <w:tab w:val="left" w:pos="5600"/>
+          <w:tab w:val="left" w:pos="6160"/>
+          <w:tab w:val="left" w:pos="6720"/>
+        </w:tabs>
+        <w:autoSpaceDE w:val="0"/>
+        <w:autoSpaceDN w:val="0"/>
+        <w:adjustRightInd w:val="0"/>
+        <w:rPr>
+          <w:rFonts w:ascii="Menlo" w:hAnsi="Menlo" w:cs="Menlo"/>
+          <w:color w:val="000000"/>
+          <w:sz w:val="22"/>
+          <w:szCs w:val="22"/>
+        </w:rPr>
+      </w:pPr>
+      <w:r>
+        <w:rPr>
+          <w:rFonts w:ascii="Menlo" w:hAnsi="Menlo" w:cs="Menlo"/>
+          <w:color w:val="000000"/>
+          <w:sz w:val="22"/>
+          <w:szCs w:val="22"/>
+        </w:rPr>
+        <w:t xml:space="preserve">  Applying auth.0005_alter_user_last_login_null...</w:t>
+      </w:r>
+      <w:r>
+        <w:rPr>
+          <w:rFonts w:ascii="Menlo" w:hAnsi="Menlo" w:cs="Menlo"/>
+          <w:b/>
+          <w:bCs/>
+          <w:color w:val="2FB41D"/>
+          <w:sz w:val="22"/>
+          <w:szCs w:val="22"/>
+        </w:rPr>
+        <w:t xml:space="preserve"> OK</w:t>
+      </w:r>
+    </w:p>
+    <w:p>
+      <w:pPr>
+        <w:tabs>
+          <w:tab w:val="left" w:pos="560"/>
+          <w:tab w:val="left" w:pos="1120"/>
+          <w:tab w:val="left" w:pos="1680"/>
+          <w:tab w:val="left" w:pos="2240"/>
+          <w:tab w:val="left" w:pos="2800"/>
+          <w:tab w:val="left" w:pos="3360"/>
+          <w:tab w:val="left" w:pos="3920"/>
+          <w:tab w:val="left" w:pos="4480"/>
+          <w:tab w:val="left" w:pos="5040"/>
+          <w:tab w:val="left" w:pos="5600"/>
+          <w:tab w:val="left" w:pos="6160"/>
+          <w:tab w:val="left" w:pos="6720"/>
+        </w:tabs>
+        <w:autoSpaceDE w:val="0"/>
+        <w:autoSpaceDN w:val="0"/>
+        <w:adjustRightInd w:val="0"/>
+        <w:rPr>
+          <w:rFonts w:ascii="Menlo" w:hAnsi="Menlo" w:cs="Menlo"/>
+          <w:color w:val="000000"/>
+          <w:sz w:val="22"/>
+          <w:szCs w:val="22"/>
+        </w:rPr>
+      </w:pPr>
+      <w:r>
+        <w:rPr>
+          <w:rFonts w:ascii="Menlo" w:hAnsi="Menlo" w:cs="Menlo"/>
+          <w:color w:val="000000"/>
+          <w:sz w:val="22"/>
+          <w:szCs w:val="22"/>
+        </w:rPr>
+        <w:t xml:space="preserve">  Applying auth.0006_require_contenttypes_0002...</w:t>
+      </w:r>
+      <w:r>
+        <w:rPr>
+          <w:rFonts w:ascii="Menlo" w:hAnsi="Menlo" w:cs="Menlo"/>
+          <w:b/>
+          <w:bCs/>
+          <w:color w:val="2FB41D"/>
+          <w:sz w:val="22"/>
+          <w:szCs w:val="22"/>
+        </w:rPr>
+        <w:t xml:space="preserve"> OK</w:t>
+      </w:r>
+    </w:p>
+    <w:p>
+      <w:pPr>
+        <w:tabs>
+          <w:tab w:val="left" w:pos="560"/>
+          <w:tab w:val="left" w:pos="1120"/>
+          <w:tab w:val="left" w:pos="1680"/>
+          <w:tab w:val="left" w:pos="2240"/>
+          <w:tab w:val="left" w:pos="2800"/>
+          <w:tab w:val="left" w:pos="3360"/>
+          <w:tab w:val="left" w:pos="3920"/>
+          <w:tab w:val="left" w:pos="4480"/>
+          <w:tab w:val="left" w:pos="5040"/>
+          <w:tab w:val="left" w:pos="5600"/>
+          <w:tab w:val="left" w:pos="6160"/>
+          <w:tab w:val="left" w:pos="6720"/>
+        </w:tabs>
+        <w:autoSpaceDE w:val="0"/>
+        <w:autoSpaceDN w:val="0"/>
+        <w:adjustRightInd w:val="0"/>
+        <w:rPr>
+          <w:rFonts w:ascii="Menlo" w:hAnsi="Menlo" w:cs="Menlo"/>
+          <w:color w:val="000000"/>
+          <w:sz w:val="22"/>
+          <w:szCs w:val="22"/>
+        </w:rPr>
+      </w:pPr>
+      <w:r>
+        <w:rPr>
+          <w:rFonts w:ascii="Menlo" w:hAnsi="Menlo" w:cs="Menlo"/>
+          <w:color w:val="000000"/>
+          <w:sz w:val="22"/>
+          <w:szCs w:val="22"/>
+        </w:rPr>
+        <w:t xml:space="preserve">  Applying auth.0007_alter_validators_add_error_messages...</w:t>
+      </w:r>
+      <w:r>
+        <w:rPr>
+          <w:rFonts w:ascii="Menlo" w:hAnsi="Menlo" w:cs="Menlo"/>
+          <w:b/>
+          <w:bCs/>
+          <w:color w:val="2FB41D"/>
+          <w:sz w:val="22"/>
+          <w:szCs w:val="22"/>
+        </w:rPr>
+        <w:t xml:space="preserve"> OK</w:t>
+      </w:r>
+    </w:p>
+    <w:p>
+      <w:pPr>
+        <w:tabs>
+          <w:tab w:val="left" w:pos="560"/>
+          <w:tab w:val="left" w:pos="1120"/>
+          <w:tab w:val="left" w:pos="1680"/>
+          <w:tab w:val="left" w:pos="2240"/>
+          <w:tab w:val="left" w:pos="2800"/>
+          <w:tab w:val="left" w:pos="3360"/>
+          <w:tab w:val="left" w:pos="3920"/>
+          <w:tab w:val="left" w:pos="4480"/>
+          <w:tab w:val="left" w:pos="5040"/>
+          <w:tab w:val="left" w:pos="5600"/>
+          <w:tab w:val="left" w:pos="6160"/>
+          <w:tab w:val="left" w:pos="6720"/>
+        </w:tabs>
+        <w:autoSpaceDE w:val="0"/>
+        <w:autoSpaceDN w:val="0"/>
+        <w:adjustRightInd w:val="0"/>
+        <w:rPr>
+          <w:rFonts w:ascii="Menlo" w:hAnsi="Menlo" w:cs="Menlo"/>
+          <w:color w:val="000000"/>
+          <w:sz w:val="22"/>
+          <w:szCs w:val="22"/>
+        </w:rPr>
+      </w:pPr>
+      <w:r>
+        <w:rPr>
+          <w:rFonts w:ascii="Menlo" w:hAnsi="Menlo" w:cs="Menlo"/>
+          <w:color w:val="000000"/>
+          <w:sz w:val="22"/>
+          <w:szCs w:val="22"/>
+        </w:rPr>
+        <w:t xml:space="preserve">  Applying auth.0008_alter_user_username_max_length...</w:t>
+      </w:r>
+      <w:r>
+        <w:rPr>
+          <w:rFonts w:ascii="Menlo" w:hAnsi="Menlo" w:cs="Menlo"/>
+          <w:b/>
+          <w:bCs/>
+          <w:color w:val="2FB41D"/>
+          <w:sz w:val="22"/>
+          <w:szCs w:val="22"/>
+        </w:rPr>
+        <w:t xml:space="preserve"> OK</w:t>
+      </w:r>
+    </w:p>
+    <w:p>
+      <w:pPr>
+        <w:tabs>
+          <w:tab w:val="left" w:pos="560"/>
+          <w:tab w:val="left" w:pos="1120"/>
+          <w:tab w:val="left" w:pos="1680"/>
+          <w:tab w:val="left" w:pos="2240"/>
+          <w:tab w:val="left" w:pos="2800"/>
+          <w:tab w:val="left" w:pos="3360"/>
+          <w:tab w:val="left" w:pos="3920"/>
+          <w:tab w:val="left" w:pos="4480"/>
+          <w:tab w:val="left" w:pos="5040"/>
+          <w:tab w:val="left" w:pos="5600"/>
+          <w:tab w:val="left" w:pos="6160"/>
+          <w:tab w:val="left" w:pos="6720"/>
+        </w:tabs>
+        <w:autoSpaceDE w:val="0"/>
+        <w:autoSpaceDN w:val="0"/>
+        <w:adjustRightInd w:val="0"/>
+        <w:rPr>
+          <w:rFonts w:ascii="Menlo" w:hAnsi="Menlo" w:cs="Menlo"/>
+          <w:color w:val="000000"/>
+          <w:sz w:val="22"/>
+          <w:szCs w:val="22"/>
+        </w:rPr>
+      </w:pPr>
+      <w:r>
+        <w:rPr>
+          <w:rFonts w:ascii="Menlo" w:hAnsi="Menlo" w:cs="Menlo"/>
+          <w:color w:val="000000"/>
+          <w:sz w:val="22"/>
+          <w:szCs w:val="22"/>
+        </w:rPr>
+        <w:t xml:space="preserve">  Applying auth.0009_alter_user_last_name_max_length...</w:t>
+      </w:r>
+      <w:r>
+        <w:rPr>
+          <w:rFonts w:ascii="Menlo" w:hAnsi="Menlo" w:cs="Menlo"/>
+          <w:b/>
+          <w:bCs/>
+          <w:color w:val="2FB41D"/>
+          <w:sz w:val="22"/>
+          <w:szCs w:val="22"/>
+        </w:rPr>
+        <w:t xml:space="preserve"> OK</w:t>
+      </w:r>
+    </w:p>
+    <w:p>
+      <w:pPr>
+        <w:tabs>
+          <w:tab w:val="left" w:pos="560"/>
+          <w:tab w:val="left" w:pos="1120"/>
+          <w:tab w:val="left" w:pos="1680"/>
+          <w:tab w:val="left" w:pos="2240"/>
+          <w:tab w:val="left" w:pos="2800"/>
+          <w:tab w:val="left" w:pos="3360"/>
+          <w:tab w:val="left" w:pos="3920"/>
+          <w:tab w:val="left" w:pos="4480"/>
+          <w:tab w:val="left" w:pos="5040"/>
+          <w:tab w:val="left" w:pos="5600"/>
+          <w:tab w:val="left" w:pos="6160"/>
+          <w:tab w:val="left" w:pos="6720"/>
+        </w:tabs>
+        <w:autoSpaceDE w:val="0"/>
+        <w:autoSpaceDN w:val="0"/>
+        <w:adjustRightInd w:val="0"/>
+        <w:rPr>
+          <w:rFonts w:ascii="Menlo" w:hAnsi="Menlo" w:cs="Menlo"/>
+          <w:color w:val="000000"/>
+          <w:sz w:val="22"/>
+          <w:szCs w:val="22"/>
+        </w:rPr>
+      </w:pPr>
+      <w:r>
+        <w:rPr>
+          <w:rFonts w:ascii="Menlo" w:hAnsi="Menlo" w:cs="Menlo"/>
+          <w:color w:val="000000"/>
+          <w:sz w:val="22"/>
+          <w:szCs w:val="22"/>
+        </w:rPr>
+        <w:t xml:space="preserve">  Applying auth.0010_alter_group_name_max_length...</w:t>
+      </w:r>
+      <w:r>
+        <w:rPr>
+          <w:rFonts w:ascii="Menlo" w:hAnsi="Menlo" w:cs="Menlo"/>
+          <w:b/>
+          <w:bCs/>
+          <w:color w:val="2FB41D"/>
+          <w:sz w:val="22"/>
+          <w:szCs w:val="22"/>
+        </w:rPr>
+        <w:t xml:space="preserve"> OK</w:t>
+      </w:r>
+    </w:p>
+    <w:p>
+      <w:pPr>
+        <w:tabs>
+          <w:tab w:val="left" w:pos="560"/>
+          <w:tab w:val="left" w:pos="1120"/>
+          <w:tab w:val="left" w:pos="1680"/>
+          <w:tab w:val="left" w:pos="2240"/>
+          <w:tab w:val="left" w:pos="2800"/>
+          <w:tab w:val="left" w:pos="3360"/>
+          <w:tab w:val="left" w:pos="3920"/>
+          <w:tab w:val="left" w:pos="4480"/>
+          <w:tab w:val="left" w:pos="5040"/>
+          <w:tab w:val="left" w:pos="5600"/>
+          <w:tab w:val="left" w:pos="6160"/>
+          <w:tab w:val="left" w:pos="6720"/>
+        </w:tabs>
+        <w:autoSpaceDE w:val="0"/>
+        <w:autoSpaceDN w:val="0"/>
+        <w:adjustRightInd w:val="0"/>
+        <w:rPr>
+          <w:rFonts w:ascii="Menlo" w:hAnsi="Menlo" w:cs="Menlo"/>
+          <w:color w:val="000000"/>
+          <w:sz w:val="22"/>
+          <w:szCs w:val="22"/>
+        </w:rPr>
+      </w:pPr>
+      <w:r>
+        <w:rPr>
+          <w:rFonts w:ascii="Menlo" w:hAnsi="Menlo" w:cs="Menlo"/>
+          <w:color w:val="000000"/>
+          <w:sz w:val="22"/>
+          <w:szCs w:val="22"/>
+        </w:rPr>
+        <w:t xml:space="preserve">  Applying auth.0011_update_proxy_permissions...</w:t>
+      </w:r>
+      <w:r>
+        <w:rPr>
+          <w:rFonts w:ascii="Menlo" w:hAnsi="Menlo" w:cs="Menlo"/>
+          <w:b/>
+          <w:bCs/>
+          <w:color w:val="2FB41D"/>
+          <w:sz w:val="22"/>
+          <w:szCs w:val="22"/>
+        </w:rPr>
+        <w:t xml:space="preserve"> OK</w:t>
+      </w:r>
+    </w:p>
+    <w:p>
+      <w:pPr>
+        <w:tabs>
+          <w:tab w:val="left" w:pos="560"/>
+          <w:tab w:val="left" w:pos="1120"/>
+          <w:tab w:val="left" w:pos="1680"/>
+          <w:tab w:val="left" w:pos="2240"/>
+          <w:tab w:val="left" w:pos="2800"/>
+          <w:tab w:val="left" w:pos="3360"/>
+          <w:tab w:val="left" w:pos="3920"/>
+          <w:tab w:val="left" w:pos="4480"/>
+          <w:tab w:val="left" w:pos="5040"/>
+          <w:tab w:val="left" w:pos="5600"/>
+          <w:tab w:val="left" w:pos="6160"/>
+          <w:tab w:val="left" w:pos="6720"/>
+        </w:tabs>
+        <w:autoSpaceDE w:val="0"/>
+        <w:autoSpaceDN w:val="0"/>
+        <w:adjustRightInd w:val="0"/>
+        <w:rPr>
+          <w:rFonts w:ascii="Menlo" w:hAnsi="Menlo" w:cs="Menlo"/>
+          <w:color w:val="000000"/>
+          <w:sz w:val="22"/>
+          <w:szCs w:val="22"/>
+        </w:rPr>
+      </w:pPr>
+      <w:r>
+        <w:rPr>
+          <w:rFonts w:ascii="Menlo" w:hAnsi="Menlo" w:cs="Menlo"/>
+          <w:color w:val="000000"/>
+          <w:sz w:val="22"/>
+          <w:szCs w:val="22"/>
+        </w:rPr>
+        <w:t xml:space="preserve">  Applying profiles_api.0001_initial...</w:t>
+      </w:r>
+      <w:r>
+        <w:rPr>
+          <w:rFonts w:ascii="Menlo" w:hAnsi="Menlo" w:cs="Menlo"/>
+          <w:b/>
+          <w:bCs/>
+          <w:color w:val="2FB41D"/>
+          <w:sz w:val="22"/>
+          <w:szCs w:val="22"/>
+        </w:rPr>
+        <w:t xml:space="preserve"> OK</w:t>
+      </w:r>
+    </w:p>
+    <w:p>
+      <w:pPr>
+        <w:tabs>
+          <w:tab w:val="left" w:pos="560"/>
+          <w:tab w:val="left" w:pos="1120"/>
+          <w:tab w:val="left" w:pos="1680"/>
+          <w:tab w:val="left" w:pos="2240"/>
+          <w:tab w:val="left" w:pos="2800"/>
+          <w:tab w:val="left" w:pos="3360"/>
+          <w:tab w:val="left" w:pos="3920"/>
+          <w:tab w:val="left" w:pos="4480"/>
+          <w:tab w:val="left" w:pos="5040"/>
+          <w:tab w:val="left" w:pos="5600"/>
+          <w:tab w:val="left" w:pos="6160"/>
+          <w:tab w:val="left" w:pos="6720"/>
+        </w:tabs>
+        <w:autoSpaceDE w:val="0"/>
+        <w:autoSpaceDN w:val="0"/>
+        <w:adjustRightInd w:val="0"/>
+        <w:rPr>
+          <w:rFonts w:ascii="Menlo" w:hAnsi="Menlo" w:cs="Menlo"/>
+          <w:color w:val="000000"/>
+          <w:sz w:val="22"/>
+          <w:szCs w:val="22"/>
+        </w:rPr>
+      </w:pPr>
+      <w:r>
+        <w:rPr>
+          <w:rFonts w:ascii="Menlo" w:hAnsi="Menlo" w:cs="Menlo"/>
+          <w:color w:val="000000"/>
+          <w:sz w:val="22"/>
+          <w:szCs w:val="22"/>
+        </w:rPr>
+        <w:t xml:space="preserve">  Applying admin.0001_initial...</w:t>
+      </w:r>
+      <w:r>
+        <w:rPr>
+          <w:rFonts w:ascii="Menlo" w:hAnsi="Menlo" w:cs="Menlo"/>
+          <w:b/>
+          <w:bCs/>
+          <w:color w:val="2FB41D"/>
+          <w:sz w:val="22"/>
+          <w:szCs w:val="22"/>
+        </w:rPr>
+        <w:t xml:space="preserve"> OK</w:t>
+      </w:r>
+    </w:p>
+    <w:p>
+      <w:pPr>
+        <w:tabs>
+          <w:tab w:val="left" w:pos="560"/>
+          <w:tab w:val="left" w:pos="1120"/>
+          <w:tab w:val="left" w:pos="1680"/>
+          <w:tab w:val="left" w:pos="2240"/>
+          <w:tab w:val="left" w:pos="2800"/>
+          <w:tab w:val="left" w:pos="3360"/>
+          <w:tab w:val="left" w:pos="3920"/>
+          <w:tab w:val="left" w:pos="4480"/>
+          <w:tab w:val="left" w:pos="5040"/>
+          <w:tab w:val="left" w:pos="5600"/>
+          <w:tab w:val="left" w:pos="6160"/>
+          <w:tab w:val="left" w:pos="6720"/>
+        </w:tabs>
+        <w:autoSpaceDE w:val="0"/>
+        <w:autoSpaceDN w:val="0"/>
+        <w:adjustRightInd w:val="0"/>
+        <w:rPr>
+          <w:rFonts w:ascii="Menlo" w:hAnsi="Menlo" w:cs="Menlo"/>
+          <w:color w:val="000000"/>
+          <w:sz w:val="22"/>
+          <w:szCs w:val="22"/>
+        </w:rPr>
+      </w:pPr>
+      <w:r>
+        <w:rPr>
+          <w:rFonts w:ascii="Menlo" w:hAnsi="Menlo" w:cs="Menlo"/>
+          <w:color w:val="000000"/>
+          <w:sz w:val="22"/>
+          <w:szCs w:val="22"/>
+        </w:rPr>
+        <w:t xml:space="preserve">  Applying admin.0002_logentry_remove_auto_add...</w:t>
+      </w:r>
+      <w:r>
+        <w:rPr>
+          <w:rFonts w:ascii="Menlo" w:hAnsi="Menlo" w:cs="Menlo"/>
+          <w:b/>
+          <w:bCs/>
+          <w:color w:val="2FB41D"/>
+          <w:sz w:val="22"/>
+          <w:szCs w:val="22"/>
+        </w:rPr>
+        <w:t xml:space="preserve"> OK</w:t>
+      </w:r>
+    </w:p>
+    <w:p>
+      <w:pPr>
+        <w:tabs>
+          <w:tab w:val="left" w:pos="560"/>
+          <w:tab w:val="left" w:pos="1120"/>
+          <w:tab w:val="left" w:pos="1680"/>
+          <w:tab w:val="left" w:pos="2240"/>
+          <w:tab w:val="left" w:pos="2800"/>
+          <w:tab w:val="left" w:pos="3360"/>
+          <w:tab w:val="left" w:pos="3920"/>
+          <w:tab w:val="left" w:pos="4480"/>
+          <w:tab w:val="left" w:pos="5040"/>
+          <w:tab w:val="left" w:pos="5600"/>
+          <w:tab w:val="left" w:pos="6160"/>
+          <w:tab w:val="left" w:pos="6720"/>
+        </w:tabs>
+        <w:autoSpaceDE w:val="0"/>
+        <w:autoSpaceDN w:val="0"/>
+        <w:adjustRightInd w:val="0"/>
+        <w:rPr>
+          <w:rFonts w:ascii="Menlo" w:hAnsi="Menlo" w:cs="Menlo"/>
+          <w:color w:val="000000"/>
+          <w:sz w:val="22"/>
+          <w:szCs w:val="22"/>
+        </w:rPr>
+      </w:pPr>
+      <w:r>
+        <w:rPr>
+          <w:rFonts w:ascii="Menlo" w:hAnsi="Menlo" w:cs="Menlo"/>
+          <w:color w:val="000000"/>
+          <w:sz w:val="22"/>
+          <w:szCs w:val="22"/>
+        </w:rPr>
+        <w:t xml:space="preserve">  Applying admin.0003_logentry_add_action_flag_choices...</w:t>
+      </w:r>
+      <w:r>
+        <w:rPr>
+          <w:rFonts w:ascii="Menlo" w:hAnsi="Menlo" w:cs="Menlo"/>
+          <w:b/>
+          <w:bCs/>
+          <w:color w:val="2FB41D"/>
+          <w:sz w:val="22"/>
+          <w:szCs w:val="22"/>
+        </w:rPr>
+        <w:t xml:space="preserve"> OK</w:t>
+      </w:r>
+    </w:p>
+    <w:p>
+      <w:pPr>
+        <w:tabs>
+          <w:tab w:val="left" w:pos="560"/>
+          <w:tab w:val="left" w:pos="1120"/>
+          <w:tab w:val="left" w:pos="1680"/>
+          <w:tab w:val="left" w:pos="2240"/>
+          <w:tab w:val="left" w:pos="2800"/>
+          <w:tab w:val="left" w:pos="3360"/>
+          <w:tab w:val="left" w:pos="3920"/>
+          <w:tab w:val="left" w:pos="4480"/>
+          <w:tab w:val="left" w:pos="5040"/>
+          <w:tab w:val="left" w:pos="5600"/>
+          <w:tab w:val="left" w:pos="6160"/>
+          <w:tab w:val="left" w:pos="6720"/>
+        </w:tabs>
+        <w:autoSpaceDE w:val="0"/>
+        <w:autoSpaceDN w:val="0"/>
+        <w:adjustRightInd w:val="0"/>
+        <w:rPr>
+          <w:rFonts w:ascii="Menlo" w:hAnsi="Menlo" w:cs="Menlo"/>
+          <w:color w:val="000000"/>
+          <w:sz w:val="22"/>
+          <w:szCs w:val="22"/>
+        </w:rPr>
+      </w:pPr>
+      <w:r>
+        <w:rPr>
+          <w:rFonts w:ascii="Menlo" w:hAnsi="Menlo" w:cs="Menlo"/>
+          <w:color w:val="000000"/>
+          <w:sz w:val="22"/>
+          <w:szCs w:val="22"/>
+        </w:rPr>
+        <w:t xml:space="preserve">  Applying authtoken.0001_initial...</w:t>
+      </w:r>
+      <w:r>
+        <w:rPr>
+          <w:rFonts w:ascii="Menlo" w:hAnsi="Menlo" w:cs="Menlo"/>
+          <w:b/>
+          <w:bCs/>
+          <w:color w:val="2FB41D"/>
+          <w:sz w:val="22"/>
+          <w:szCs w:val="22"/>
+        </w:rPr>
+        <w:t xml:space="preserve"> OK</w:t>
+      </w:r>
+    </w:p>
+    <w:p>
+      <w:pPr>
+        <w:tabs>
+          <w:tab w:val="left" w:pos="560"/>
+          <w:tab w:val="left" w:pos="1120"/>
+          <w:tab w:val="left" w:pos="1680"/>
+          <w:tab w:val="left" w:pos="2240"/>
+          <w:tab w:val="left" w:pos="2800"/>
+          <w:tab w:val="left" w:pos="3360"/>
+          <w:tab w:val="left" w:pos="3920"/>
+          <w:tab w:val="left" w:pos="4480"/>
+          <w:tab w:val="left" w:pos="5040"/>
+          <w:tab w:val="left" w:pos="5600"/>
+          <w:tab w:val="left" w:pos="6160"/>
+          <w:tab w:val="left" w:pos="6720"/>
+        </w:tabs>
+        <w:autoSpaceDE w:val="0"/>
+        <w:autoSpaceDN w:val="0"/>
+        <w:adjustRightInd w:val="0"/>
+        <w:rPr>
+          <w:rFonts w:ascii="Menlo" w:hAnsi="Menlo" w:cs="Menlo"/>
+          <w:color w:val="000000"/>
+          <w:sz w:val="22"/>
+          <w:szCs w:val="22"/>
+        </w:rPr>
+      </w:pPr>
+      <w:r>
+        <w:rPr>
+          <w:rFonts w:ascii="Menlo" w:hAnsi="Menlo" w:cs="Menlo"/>
+          <w:color w:val="000000"/>
+          <w:sz w:val="22"/>
+          <w:szCs w:val="22"/>
+        </w:rPr>
+        <w:t xml:space="preserve">  Applying authtoken.0002_auto_20160226_1747...</w:t>
+      </w:r>
+      <w:r>
+        <w:rPr>
+          <w:rFonts w:ascii="Menlo" w:hAnsi="Menlo" w:cs="Menlo"/>
+          <w:b/>
+          <w:bCs/>
+          <w:color w:val="2FB41D"/>
+          <w:sz w:val="22"/>
+          <w:szCs w:val="22"/>
+        </w:rPr>
+        <w:t xml:space="preserve"> OK</w:t>
+      </w:r>
+    </w:p>
+    <w:p>
+      <w:pPr>
+        <w:tabs>
+          <w:tab w:val="left" w:pos="560"/>
+          <w:tab w:val="left" w:pos="1120"/>
+          <w:tab w:val="left" w:pos="1680"/>
+          <w:tab w:val="left" w:pos="2240"/>
+          <w:tab w:val="left" w:pos="2800"/>
+          <w:tab w:val="left" w:pos="3360"/>
+          <w:tab w:val="left" w:pos="3920"/>
+          <w:tab w:val="left" w:pos="4480"/>
+          <w:tab w:val="left" w:pos="5040"/>
+          <w:tab w:val="left" w:pos="5600"/>
+          <w:tab w:val="left" w:pos="6160"/>
+          <w:tab w:val="left" w:pos="6720"/>
+        </w:tabs>
+        <w:autoSpaceDE w:val="0"/>
+        <w:autoSpaceDN w:val="0"/>
+        <w:adjustRightInd w:val="0"/>
+        <w:rPr>
+          <w:rFonts w:ascii="Menlo" w:hAnsi="Menlo" w:cs="Menlo"/>
+          <w:color w:val="000000"/>
+          <w:sz w:val="22"/>
+          <w:szCs w:val="22"/>
+        </w:rPr>
+      </w:pPr>
+      <w:r>
+        <w:rPr>
+          <w:rFonts w:ascii="Menlo" w:hAnsi="Menlo" w:cs="Menlo"/>
+          <w:color w:val="000000"/>
+          <w:sz w:val="22"/>
+          <w:szCs w:val="22"/>
+        </w:rPr>
+        <w:t xml:space="preserve">  Applying sessions.0001_initial...</w:t>
+      </w:r>
+      <w:r>
+        <w:rPr>
+          <w:rFonts w:ascii="Menlo" w:hAnsi="Menlo" w:cs="Menlo"/>
+          <w:b/>
+          <w:bCs/>
+          <w:color w:val="2FB41D"/>
+          <w:sz w:val="22"/>
+          <w:szCs w:val="22"/>
+        </w:rPr>
+        <w:t xml:space="preserve"> OK</w:t>
+      </w:r>
+    </w:p>
+    <w:p>
+      <w:r>
+        <w:rPr>
+          <w:rFonts w:ascii="Menlo" w:hAnsi="Menlo" w:cs="Menlo"/>
+          <w:color w:val="000000"/>
+          <w:sz w:val="22"/>
+          <w:szCs w:val="22"/>
+        </w:rPr>
+        <w:t xml:space="preserve">(env) </w:t>
+      </w:r>
+      <w:r>
+        <w:rPr>
+          <w:rFonts w:ascii="Menlo" w:hAnsi="Menlo" w:cs="Menlo"/>
+          <w:b/>
+          <w:bCs/>
+          <w:color w:val="2FB41D"/>
+          <w:sz w:val="22"/>
+          <w:szCs w:val="22"/>
+        </w:rPr>
+        <w:t>vagrant@ubuntu-bionic</w:t>
+      </w:r>
+      <w:r>
+        <w:rPr>
+          <w:rFonts w:ascii="Menlo" w:hAnsi="Menlo" w:cs="Menlo"/>
+          <w:color w:val="000000"/>
+          <w:sz w:val="22"/>
+          <w:szCs w:val="22"/>
+        </w:rPr>
+        <w:t>:</w:t>
+      </w:r>
+      <w:r>
+        <w:rPr>
+          <w:rFonts w:ascii="Menlo" w:hAnsi="Menlo" w:cs="Menlo"/>
+          <w:b/>
+          <w:bCs/>
+          <w:color w:val="400BD9"/>
+          <w:sz w:val="22"/>
+          <w:szCs w:val="22"/>
+        </w:rPr>
+        <w:t>/vagrant</w:t>
+      </w:r>
+      <w:r>
+        <w:rPr>
+          <w:rFonts w:ascii="Menlo" w:hAnsi="Menlo" w:cs="Menlo"/>
+          <w:color w:val="000000"/>
+          <w:sz w:val="22"/>
+          <w:szCs w:val="22"/>
+        </w:rPr>
+        <w:t>$</w:t>
+      </w:r>
+    </w:p>
     <w:sectPr>
-      <w:footerReference w:type="even" r:id="rId51"/>
-      <w:footerReference w:type="default" r:id="rId52"/>
+      <w:footerReference w:type="even" r:id="rId64"/>
+      <w:footerReference w:type="default" r:id="rId65"/>
       <w:pgSz w:w="12240" w:h="15840"/>
       <w:pgMar w:top="1440" w:right="1440" w:bottom="1440" w:left="1440" w:header="720" w:footer="720" w:gutter="0"/>
       <w:cols w:space="720"/>
@@ -12879,11 +15496,6 @@
         <w:docPartUnique/>
       </w:docPartObj>
     </w:sdtPr>
-    <w:sdtEndPr>
-      <w:rPr>
-        <w:rStyle w:val="PageNumber"/>
-      </w:rPr>
-    </w:sdtEndPr>
     <w:sdtContent>
       <w:p>
         <w:pPr>
@@ -12936,11 +15548,6 @@
         <w:docPartUnique/>
       </w:docPartObj>
     </w:sdtPr>
-    <w:sdtEndPr>
-      <w:rPr>
-        <w:rStyle w:val="PageNumber"/>
-      </w:rPr>
-    </w:sdtEndPr>
     <w:sdtContent>
       <w:p>
         <w:pPr>
@@ -14876,6 +17483,51 @@
       <w:shd w:val="clear" w:color="auto" w:fill="E1DFDD"/>
     </w:rPr>
   </w:style>
+  <w:style w:type="character" w:customStyle="1" w:styleId="pre">
+    <w:name w:val="pre"/>
+    <w:basedOn w:val="DefaultParagraphFont"/>
+    <w:rsid w:val="001B5CA4"/>
+  </w:style>
+  <w:style w:type="character" w:customStyle="1" w:styleId="n">
+    <w:name w:val="n"/>
+    <w:basedOn w:val="DefaultParagraphFont"/>
+    <w:rsid w:val="001B5CA4"/>
+  </w:style>
+  <w:style w:type="character" w:customStyle="1" w:styleId="o">
+    <w:name w:val="o"/>
+    <w:basedOn w:val="DefaultParagraphFont"/>
+    <w:rsid w:val="001B5CA4"/>
+  </w:style>
+  <w:style w:type="character" w:customStyle="1" w:styleId="s1">
+    <w:name w:val="s1"/>
+    <w:basedOn w:val="DefaultParagraphFont"/>
+    <w:rsid w:val="001B5CA4"/>
+  </w:style>
+  <w:style w:type="character" w:customStyle="1" w:styleId="kn">
+    <w:name w:val="kn"/>
+    <w:basedOn w:val="DefaultParagraphFont"/>
+    <w:rsid w:val="001B5CA4"/>
+  </w:style>
+  <w:style w:type="character" w:customStyle="1" w:styleId="nn">
+    <w:name w:val="nn"/>
+    <w:basedOn w:val="DefaultParagraphFont"/>
+    <w:rsid w:val="001B5CA4"/>
+  </w:style>
+  <w:style w:type="character" w:customStyle="1" w:styleId="k">
+    <w:name w:val="k"/>
+    <w:basedOn w:val="DefaultParagraphFont"/>
+    <w:rsid w:val="001B5CA4"/>
+  </w:style>
+  <w:style w:type="character" w:customStyle="1" w:styleId="nc">
+    <w:name w:val="nc"/>
+    <w:basedOn w:val="DefaultParagraphFont"/>
+    <w:rsid w:val="001B5CA4"/>
+  </w:style>
+  <w:style w:type="character" w:customStyle="1" w:styleId="p">
+    <w:name w:val="p"/>
+    <w:basedOn w:val="DefaultParagraphFont"/>
+    <w:rsid w:val="001B5CA4"/>
+  </w:style>
 </w:styles>
 </file>
 
@@ -15179,7 +17831,7 @@
 </file>
 
 <file path=customXml/itemProps1.xml><?xml version="1.0" encoding="utf-8"?>
-<ds:datastoreItem xmlns:ds="http://schemas.openxmlformats.org/officeDocument/2006/customXml" ds:itemID="{3A96645A-3DCB-1340-8B18-D13DFBA74CEE}">
+<ds:datastoreItem xmlns:ds="http://schemas.openxmlformats.org/officeDocument/2006/customXml" ds:itemID="{4452D4E9-15DF-0F4D-83D5-D91A9319AABD}">
   <ds:schemaRefs>
     <ds:schemaRef ds:uri="http://schemas.openxmlformats.org/officeDocument/2006/bibliography"/>
   </ds:schemaRefs>

</xml_diff>